<commit_message>
melengkapi tugas percabangan dan perulangan
</commit_message>
<xml_diff>
--- a/PROJECT 1 NOTASI ALGORITMA AHMADI MUSLIM.docx
+++ b/PROJECT 1 NOTASI ALGORITMA AHMADI MUSLIM.docx
@@ -1,6 +1,6 @@
 
 <file path=word/document.xml><?xml version="1.0" encoding="utf-8"?>
-<w:document xmlns:wpc="http://schemas.microsoft.com/office/word/2010/wordprocessingCanvas" xmlns:mc="http://schemas.openxmlformats.org/markup-compatibility/2006" xmlns:o="urn:schemas-microsoft-com:office:office" xmlns:r="http://schemas.openxmlformats.org/officeDocument/2006/relationships" xmlns:m="http://schemas.openxmlformats.org/officeDocument/2006/math" xmlns:v="urn:schemas-microsoft-com:vml" xmlns:wp14="http://schemas.microsoft.com/office/word/2010/wordprocessingDrawing" xmlns:wp="http://schemas.openxmlformats.org/drawingml/2006/wordprocessingDrawing" xmlns:w10="urn:schemas-microsoft-com:office:word" xmlns:w="http://schemas.openxmlformats.org/wordprocessingml/2006/main" xmlns:w14="http://schemas.microsoft.com/office/word/2010/wordml" xmlns:w15="http://schemas.microsoft.com/office/word/2012/wordml" xmlns:wpg="http://schemas.microsoft.com/office/word/2010/wordprocessingGroup" xmlns:wpi="http://schemas.microsoft.com/office/word/2010/wordprocessingInk" xmlns:wne="http://schemas.microsoft.com/office/word/2006/wordml" xmlns:wps="http://schemas.microsoft.com/office/word/2010/wordprocessingShape" mc:Ignorable="w14 w15 wp14">
+<w:document xmlns:wpc="http://schemas.microsoft.com/office/word/2010/wordprocessingCanvas" xmlns:cx="http://schemas.microsoft.com/office/drawing/2014/chartex" xmlns:cx1="http://schemas.microsoft.com/office/drawing/2015/9/8/chartex" xmlns:cx2="http://schemas.microsoft.com/office/drawing/2015/10/21/chartex" xmlns:cx3="http://schemas.microsoft.com/office/drawing/2016/5/9/chartex" xmlns:cx4="http://schemas.microsoft.com/office/drawing/2016/5/10/chartex" xmlns:cx5="http://schemas.microsoft.com/office/drawing/2016/5/11/chartex" xmlns:cx6="http://schemas.microsoft.com/office/drawing/2016/5/12/chartex" xmlns:cx7="http://schemas.microsoft.com/office/drawing/2016/5/13/chartex" xmlns:cx8="http://schemas.microsoft.com/office/drawing/2016/5/14/chartex" xmlns:mc="http://schemas.openxmlformats.org/markup-compatibility/2006" xmlns:aink="http://schemas.microsoft.com/office/drawing/2016/ink" xmlns:am3d="http://schemas.microsoft.com/office/drawing/2017/model3d" xmlns:o="urn:schemas-microsoft-com:office:office" xmlns:oel="http://schemas.microsoft.com/office/2019/extlst" xmlns:r="http://schemas.openxmlformats.org/officeDocument/2006/relationships" xmlns:m="http://schemas.openxmlformats.org/officeDocument/2006/math" xmlns:v="urn:schemas-microsoft-com:vml" xmlns:wp14="http://schemas.microsoft.com/office/word/2010/wordprocessingDrawing" xmlns:wp="http://schemas.openxmlformats.org/drawingml/2006/wordprocessingDrawing" xmlns:w10="urn:schemas-microsoft-com:office:word" xmlns:w="http://schemas.openxmlformats.org/wordprocessingml/2006/main" xmlns:w14="http://schemas.microsoft.com/office/word/2010/wordml" xmlns:w15="http://schemas.microsoft.com/office/word/2012/wordml" xmlns:w16cex="http://schemas.microsoft.com/office/word/2018/wordml/cex" xmlns:w16cid="http://schemas.microsoft.com/office/word/2016/wordml/cid" xmlns:w16="http://schemas.microsoft.com/office/word/2018/wordml" xmlns:w16du="http://schemas.microsoft.com/office/word/2023/wordml/word16du" xmlns:w16sdtdh="http://schemas.microsoft.com/office/word/2020/wordml/sdtdatahash" xmlns:w16se="http://schemas.microsoft.com/office/word/2015/wordml/symex" xmlns:wpg="http://schemas.microsoft.com/office/word/2010/wordprocessingGroup" xmlns:wpi="http://schemas.microsoft.com/office/word/2010/wordprocessingInk" xmlns:wne="http://schemas.microsoft.com/office/word/2006/wordml" xmlns:wps="http://schemas.microsoft.com/office/word/2010/wordprocessingShape" mc:Ignorable="w14 w15 w16se w16cid w16 w16cex w16sdtdh wp14">
   <w:body>
     <w:p>
       <w:pPr>
@@ -125,7 +125,7 @@
           <w:sz w:val="34"/>
         </w:rPr>
         <w:drawing>
-          <wp:inline distT="0" distB="0" distL="0" distR="0" wp14:anchorId="28B904E7" wp14:editId="5CFDD62D">
+          <wp:inline distT="0" distB="0" distL="0" distR="0" wp14:anchorId="163EEC7E" wp14:editId="07034D6E">
             <wp:extent cx="1913861" cy="1839147"/>
             <wp:effectExtent l="0" t="0" r="0" b="8890"/>
             <wp:docPr id="88" name="Picture 88" descr="F:\PHOTO\LOGO\SMK N 1 KB (1).png"/>
@@ -738,7 +738,7 @@
           <w:color w:val="000000" w:themeColor="text1"/>
         </w:rPr>
         <w:drawing>
-          <wp:inline distT="0" distB="0" distL="0" distR="0" wp14:anchorId="78FAB6DC" wp14:editId="45460890">
+          <wp:inline distT="0" distB="0" distL="0" distR="0" wp14:anchorId="24BE3C85" wp14:editId="31247FB4">
             <wp:extent cx="2146473" cy="4770356"/>
             <wp:effectExtent l="0" t="0" r="6350" b="0"/>
             <wp:docPr id="2" name="Picture 2"/>
@@ -786,6 +786,36 @@
           </wp:inline>
         </w:drawing>
       </w:r>
+      <w:r>
+        <w:t xml:space="preserve"> </w:t>
+      </w:r>
+      <w:r>
+        <w:object w:dxaOrig="2316" w:dyaOrig="10873" w14:anchorId="1A5DBAB3">
+          <v:shapetype id="_x0000_t75" coordsize="21600,21600" o:spt="75" o:preferrelative="t" path="m@4@5l@4@11@9@11@9@5xe" filled="f" stroked="f">
+            <v:stroke joinstyle="miter"/>
+            <v:formulas>
+              <v:f eqn="if lineDrawn pixelLineWidth 0"/>
+              <v:f eqn="sum @0 1 0"/>
+              <v:f eqn="sum 0 0 @1"/>
+              <v:f eqn="prod @2 1 2"/>
+              <v:f eqn="prod @3 21600 pixelWidth"/>
+              <v:f eqn="prod @3 21600 pixelHeight"/>
+              <v:f eqn="sum @0 0 1"/>
+              <v:f eqn="prod @6 1 2"/>
+              <v:f eqn="prod @7 21600 pixelWidth"/>
+              <v:f eqn="sum @8 21600 0"/>
+              <v:f eqn="prod @7 21600 pixelHeight"/>
+              <v:f eqn="sum @10 21600 0"/>
+            </v:formulas>
+            <v:path o:extrusionok="f" gradientshapeok="t" o:connecttype="rect"/>
+            <o:lock v:ext="edit" aspectratio="t"/>
+          </v:shapetype>
+          <v:shape id="_x0000_i1027" type="#_x0000_t75" style="width:116pt;height:543.6pt" o:ole="">
+            <v:imagedata r:id="rId7" o:title=""/>
+          </v:shape>
+          <o:OLEObject Type="Embed" ProgID="Visio.Drawing.15" ShapeID="_x0000_i1027" DrawAspect="Content" ObjectID="_1786172217" r:id="rId8"/>
+        </w:object>
+      </w:r>
     </w:p>
     <w:p>
       <w:pPr>
@@ -1757,6 +1787,944 @@
         </w:rPr>
       </w:pPr>
     </w:p>
+    <w:tbl>
+      <w:tblPr>
+        <w:tblStyle w:val="TableGrid"/>
+        <w:tblW w:w="16054" w:type="dxa"/>
+        <w:tblLook w:val="04A0" w:firstRow="1" w:lastRow="0" w:firstColumn="1" w:lastColumn="0" w:noHBand="0" w:noVBand="1"/>
+      </w:tblPr>
+      <w:tblGrid>
+        <w:gridCol w:w="3381"/>
+        <w:gridCol w:w="3985"/>
+        <w:gridCol w:w="4235"/>
+        <w:gridCol w:w="4453"/>
+      </w:tblGrid>
+      <w:tr>
+        <w:trPr>
+          <w:trHeight w:val="577"/>
+        </w:trPr>
+        <w:tc>
+          <w:tcPr>
+            <w:tcW w:w="3381" w:type="dxa"/>
+            <w:shd w:val="clear" w:color="auto" w:fill="D0CECE" w:themeFill="background2" w:themeFillShade="E6"/>
+            <w:vAlign w:val="center"/>
+          </w:tcPr>
+          <w:p>
+            <w:pPr>
+              <w:jc w:val="center"/>
+              <w:rPr>
+                <w:rFonts w:ascii="Times New Roman" w:eastAsia="Times New Roman" w:hAnsi="Times New Roman" w:cs="Times New Roman"/>
+                <w:b/>
+                <w:color w:val="000000" w:themeColor="text1"/>
+                <w:sz w:val="24"/>
+              </w:rPr>
+            </w:pPr>
+            <w:r>
+              <w:rPr>
+                <w:rFonts w:ascii="Times New Roman" w:eastAsia="Times New Roman" w:hAnsi="Times New Roman" w:cs="Times New Roman"/>
+                <w:b/>
+                <w:color w:val="000000" w:themeColor="text1"/>
+                <w:sz w:val="24"/>
+              </w:rPr>
+              <w:t>DESKRIPSI</w:t>
+            </w:r>
+          </w:p>
+        </w:tc>
+        <w:tc>
+          <w:tcPr>
+            <w:tcW w:w="3985" w:type="dxa"/>
+            <w:shd w:val="clear" w:color="auto" w:fill="D0CECE" w:themeFill="background2" w:themeFillShade="E6"/>
+            <w:vAlign w:val="center"/>
+          </w:tcPr>
+          <w:p>
+            <w:pPr>
+              <w:jc w:val="center"/>
+              <w:rPr>
+                <w:rFonts w:ascii="Times New Roman" w:eastAsia="Times New Roman" w:hAnsi="Times New Roman" w:cs="Times New Roman"/>
+                <w:b/>
+                <w:color w:val="000000" w:themeColor="text1"/>
+                <w:sz w:val="24"/>
+              </w:rPr>
+            </w:pPr>
+            <w:r>
+              <w:rPr>
+                <w:rFonts w:ascii="Times New Roman" w:eastAsia="Times New Roman" w:hAnsi="Times New Roman" w:cs="Times New Roman"/>
+                <w:b/>
+                <w:color w:val="000000" w:themeColor="text1"/>
+                <w:sz w:val="24"/>
+              </w:rPr>
+              <w:t>PSEUDOCODE</w:t>
+            </w:r>
+          </w:p>
+        </w:tc>
+        <w:tc>
+          <w:tcPr>
+            <w:tcW w:w="4235" w:type="dxa"/>
+            <w:shd w:val="clear" w:color="auto" w:fill="D0CECE" w:themeFill="background2" w:themeFillShade="E6"/>
+            <w:vAlign w:val="center"/>
+          </w:tcPr>
+          <w:p>
+            <w:pPr>
+              <w:jc w:val="center"/>
+              <w:rPr>
+                <w:rFonts w:ascii="Times New Roman" w:eastAsia="Times New Roman" w:hAnsi="Times New Roman" w:cs="Times New Roman"/>
+                <w:b/>
+                <w:color w:val="000000" w:themeColor="text1"/>
+                <w:sz w:val="24"/>
+              </w:rPr>
+            </w:pPr>
+            <w:r>
+              <w:rPr>
+                <w:rFonts w:ascii="Times New Roman" w:eastAsia="Times New Roman" w:hAnsi="Times New Roman" w:cs="Times New Roman"/>
+                <w:b/>
+                <w:color w:val="000000" w:themeColor="text1"/>
+                <w:sz w:val="24"/>
+              </w:rPr>
+              <w:t>ENGLISH</w:t>
+            </w:r>
+          </w:p>
+        </w:tc>
+        <w:tc>
+          <w:tcPr>
+            <w:tcW w:w="4453" w:type="dxa"/>
+            <w:shd w:val="clear" w:color="auto" w:fill="D0CECE" w:themeFill="background2" w:themeFillShade="E6"/>
+            <w:vAlign w:val="center"/>
+          </w:tcPr>
+          <w:p>
+            <w:pPr>
+              <w:jc w:val="center"/>
+              <w:rPr>
+                <w:rFonts w:ascii="Times New Roman" w:eastAsia="Times New Roman" w:hAnsi="Times New Roman" w:cs="Times New Roman"/>
+                <w:b/>
+                <w:color w:val="000000" w:themeColor="text1"/>
+                <w:sz w:val="24"/>
+              </w:rPr>
+            </w:pPr>
+            <w:r>
+              <w:rPr>
+                <w:rFonts w:ascii="Times New Roman" w:eastAsia="Times New Roman" w:hAnsi="Times New Roman" w:cs="Times New Roman"/>
+                <w:b/>
+                <w:color w:val="000000" w:themeColor="text1"/>
+                <w:sz w:val="24"/>
+              </w:rPr>
+              <w:t>BAHASA PROGRAM</w:t>
+            </w:r>
+          </w:p>
+          <w:p>
+            <w:pPr>
+              <w:jc w:val="center"/>
+              <w:rPr>
+                <w:rFonts w:ascii="Times New Roman" w:eastAsia="Times New Roman" w:hAnsi="Times New Roman" w:cs="Times New Roman"/>
+                <w:b/>
+                <w:color w:val="000000" w:themeColor="text1"/>
+                <w:sz w:val="24"/>
+              </w:rPr>
+            </w:pPr>
+            <w:r>
+              <w:rPr>
+                <w:rFonts w:ascii="Times New Roman" w:eastAsia="Times New Roman" w:hAnsi="Times New Roman" w:cs="Times New Roman"/>
+                <w:b/>
+                <w:color w:val="000000" w:themeColor="text1"/>
+                <w:sz w:val="24"/>
+              </w:rPr>
+              <w:t>(PHP)</w:t>
+            </w:r>
+          </w:p>
+        </w:tc>
+      </w:tr>
+      <w:tr>
+        <w:tc>
+          <w:tcPr>
+            <w:tcW w:w="3381" w:type="dxa"/>
+          </w:tcPr>
+          <w:p>
+            <w:pPr>
+              <w:rPr>
+                <w:rFonts w:ascii="Consolas" w:eastAsia="Times New Roman" w:hAnsi="Consolas" w:cs="Consolas"/>
+                <w:color w:val="000000" w:themeColor="text1"/>
+                <w:sz w:val="18"/>
+              </w:rPr>
+            </w:pPr>
+            <w:r>
+              <w:rPr>
+                <w:rFonts w:ascii="Consolas" w:eastAsia="Times New Roman" w:hAnsi="Consolas" w:cs="Consolas"/>
+                <w:color w:val="000000" w:themeColor="text1"/>
+                <w:sz w:val="18"/>
+              </w:rPr>
+              <w:t>Mulai</w:t>
+            </w:r>
+          </w:p>
+          <w:p>
+            <w:pPr>
+              <w:rPr>
+                <w:rFonts w:ascii="Consolas" w:eastAsia="Times New Roman" w:hAnsi="Consolas" w:cs="Consolas"/>
+                <w:color w:val="000000" w:themeColor="text1"/>
+                <w:sz w:val="18"/>
+              </w:rPr>
+            </w:pPr>
+            <w:r>
+              <w:rPr>
+                <w:rFonts w:ascii="Consolas" w:eastAsia="Times New Roman" w:hAnsi="Consolas" w:cs="Consolas"/>
+                <w:color w:val="000000" w:themeColor="text1"/>
+                <w:sz w:val="18"/>
+              </w:rPr>
+              <w:t>Deklarasi, jarak, waktu, kecepatan, percepatan</w:t>
+            </w:r>
+          </w:p>
+          <w:p>
+            <w:pPr>
+              <w:rPr>
+                <w:rFonts w:ascii="Consolas" w:eastAsia="Times New Roman" w:hAnsi="Consolas" w:cs="Consolas"/>
+                <w:color w:val="000000" w:themeColor="text1"/>
+                <w:sz w:val="18"/>
+              </w:rPr>
+            </w:pPr>
+            <w:r>
+              <w:rPr>
+                <w:rFonts w:ascii="Consolas" w:eastAsia="Times New Roman" w:hAnsi="Consolas" w:cs="Consolas"/>
+                <w:color w:val="000000" w:themeColor="text1"/>
+                <w:sz w:val="18"/>
+              </w:rPr>
+              <w:t>Tentukan nilai jarak</w:t>
+            </w:r>
+          </w:p>
+          <w:p>
+            <w:pPr>
+              <w:rPr>
+                <w:rFonts w:ascii="Consolas" w:eastAsia="Times New Roman" w:hAnsi="Consolas" w:cs="Consolas"/>
+                <w:color w:val="000000" w:themeColor="text1"/>
+                <w:sz w:val="18"/>
+              </w:rPr>
+            </w:pPr>
+            <w:r>
+              <w:rPr>
+                <w:rFonts w:ascii="Consolas" w:eastAsia="Times New Roman" w:hAnsi="Consolas" w:cs="Consolas"/>
+                <w:color w:val="000000" w:themeColor="text1"/>
+                <w:sz w:val="18"/>
+              </w:rPr>
+              <w:t>Tentukan nilai waktu</w:t>
+            </w:r>
+          </w:p>
+          <w:p>
+            <w:pPr>
+              <w:rPr>
+                <w:rFonts w:ascii="Consolas" w:eastAsia="Times New Roman" w:hAnsi="Consolas" w:cs="Consolas"/>
+                <w:color w:val="000000" w:themeColor="text1"/>
+                <w:sz w:val="18"/>
+              </w:rPr>
+            </w:pPr>
+            <w:r>
+              <w:rPr>
+                <w:rFonts w:ascii="Consolas" w:eastAsia="Times New Roman" w:hAnsi="Consolas" w:cs="Consolas"/>
+                <w:color w:val="000000" w:themeColor="text1"/>
+                <w:sz w:val="18"/>
+              </w:rPr>
+              <w:t>Bagikan nilai jarak dengan waktu</w:t>
+            </w:r>
+          </w:p>
+          <w:p>
+            <w:pPr>
+              <w:rPr>
+                <w:rFonts w:ascii="Consolas" w:eastAsia="Times New Roman" w:hAnsi="Consolas" w:cs="Consolas"/>
+                <w:color w:val="000000" w:themeColor="text1"/>
+                <w:sz w:val="18"/>
+              </w:rPr>
+            </w:pPr>
+            <w:r>
+              <w:rPr>
+                <w:rFonts w:ascii="Consolas" w:eastAsia="Times New Roman" w:hAnsi="Consolas" w:cs="Consolas"/>
+                <w:color w:val="000000" w:themeColor="text1"/>
+                <w:sz w:val="18"/>
+              </w:rPr>
+              <w:t>Tampilkan hasil pembagian</w:t>
+            </w:r>
+          </w:p>
+          <w:p>
+            <w:pPr>
+              <w:rPr>
+                <w:rFonts w:ascii="Consolas" w:eastAsia="Times New Roman" w:hAnsi="Consolas" w:cs="Consolas"/>
+                <w:color w:val="000000" w:themeColor="text1"/>
+                <w:sz w:val="18"/>
+              </w:rPr>
+            </w:pPr>
+            <w:r>
+              <w:rPr>
+                <w:rFonts w:ascii="Consolas" w:eastAsia="Times New Roman" w:hAnsi="Consolas" w:cs="Consolas"/>
+                <w:color w:val="000000" w:themeColor="text1"/>
+                <w:sz w:val="18"/>
+              </w:rPr>
+              <w:t>Bagikan nilai kecepatan dengan waktu</w:t>
+            </w:r>
+          </w:p>
+          <w:p>
+            <w:pPr>
+              <w:rPr>
+                <w:rFonts w:ascii="Consolas" w:eastAsia="Times New Roman" w:hAnsi="Consolas" w:cs="Consolas"/>
+                <w:color w:val="000000" w:themeColor="text1"/>
+                <w:sz w:val="18"/>
+              </w:rPr>
+            </w:pPr>
+            <w:r>
+              <w:rPr>
+                <w:rFonts w:ascii="Consolas" w:eastAsia="Times New Roman" w:hAnsi="Consolas" w:cs="Consolas"/>
+                <w:color w:val="000000" w:themeColor="text1"/>
+                <w:sz w:val="18"/>
+              </w:rPr>
+              <w:t>Tampilkan hasil pembagian</w:t>
+            </w:r>
+          </w:p>
+        </w:tc>
+        <w:tc>
+          <w:tcPr>
+            <w:tcW w:w="3985" w:type="dxa"/>
+          </w:tcPr>
+          <w:p>
+            <w:pPr>
+              <w:tabs>
+                <w:tab w:val="left" w:pos="1560"/>
+              </w:tabs>
+              <w:ind w:left="29"/>
+              <w:rPr>
+                <w:rFonts w:ascii="Consolas" w:eastAsia="Times New Roman" w:hAnsi="Consolas" w:cs="Consolas"/>
+                <w:b/>
+                <w:color w:val="FF0000"/>
+              </w:rPr>
+            </w:pPr>
+            <w:r>
+              <w:rPr>
+                <w:rFonts w:ascii="Consolas" w:eastAsia="Times New Roman" w:hAnsi="Consolas" w:cs="Consolas"/>
+                <w:b/>
+                <w:color w:val="FF0000"/>
+              </w:rPr>
+              <w:t xml:space="preserve">Mulai </w:t>
+            </w:r>
+          </w:p>
+          <w:p>
+            <w:pPr>
+              <w:tabs>
+                <w:tab w:val="left" w:pos="1560"/>
+              </w:tabs>
+              <w:ind w:left="29"/>
+              <w:rPr>
+                <w:rFonts w:ascii="Consolas" w:eastAsia="Times New Roman" w:hAnsi="Consolas" w:cs="Consolas"/>
+                <w:color w:val="000000" w:themeColor="text1"/>
+              </w:rPr>
+            </w:pPr>
+            <w:r>
+              <w:rPr>
+                <w:rFonts w:ascii="Consolas" w:eastAsia="Times New Roman" w:hAnsi="Consolas" w:cs="Consolas"/>
+                <w:b/>
+                <w:color w:val="FF0000"/>
+              </w:rPr>
+              <w:t>Deklarasi</w:t>
+            </w:r>
+            <w:r>
+              <w:rPr>
+                <w:rFonts w:ascii="Consolas" w:eastAsia="Times New Roman" w:hAnsi="Consolas" w:cs="Consolas"/>
+                <w:color w:val="FF0000"/>
+              </w:rPr>
+              <w:t xml:space="preserve"> </w:t>
+            </w:r>
+            <w:r>
+              <w:rPr>
+                <w:rFonts w:ascii="Consolas" w:eastAsia="Times New Roman" w:hAnsi="Consolas" w:cs="Consolas"/>
+                <w:color w:val="000000" w:themeColor="text1"/>
+              </w:rPr>
+              <w:t>variabel:k, phi, r</w:t>
+            </w:r>
+            <w:r>
+              <w:rPr>
+                <w:rFonts w:ascii="Consolas" w:eastAsia="Times New Roman" w:hAnsi="Consolas" w:cs="Consolas"/>
+                <w:color w:val="000000" w:themeColor="text1"/>
+              </w:rPr>
+              <w:t xml:space="preserve"> </w:t>
+            </w:r>
+          </w:p>
+          <w:p>
+            <w:pPr>
+              <w:tabs>
+                <w:tab w:val="left" w:pos="1560"/>
+              </w:tabs>
+              <w:ind w:left="29"/>
+              <w:rPr>
+                <w:rFonts w:ascii="Consolas" w:eastAsia="Times New Roman" w:hAnsi="Consolas" w:cs="Consolas"/>
+                <w:color w:val="000000" w:themeColor="text1"/>
+              </w:rPr>
+            </w:pPr>
+            <w:r>
+              <w:rPr>
+                <w:rFonts w:ascii="Consolas" w:eastAsia="Times New Roman" w:hAnsi="Consolas" w:cs="Consolas"/>
+                <w:b/>
+                <w:color w:val="FF0000"/>
+              </w:rPr>
+              <w:t>masukkan</w:t>
+            </w:r>
+            <w:r>
+              <w:rPr>
+                <w:rFonts w:ascii="Consolas" w:eastAsia="Times New Roman" w:hAnsi="Consolas" w:cs="Consolas"/>
+                <w:color w:val="FF0000"/>
+              </w:rPr>
+              <w:t xml:space="preserve"> </w:t>
+            </w:r>
+            <w:r>
+              <w:rPr>
+                <w:rFonts w:ascii="Consolas" w:eastAsia="Times New Roman" w:hAnsi="Consolas" w:cs="Consolas"/>
+                <w:color w:val="000000" w:themeColor="text1"/>
+              </w:rPr>
+              <w:t xml:space="preserve">nilai: </w:t>
+            </w:r>
+            <w:r>
+              <w:rPr>
+                <w:rFonts w:ascii="Consolas" w:eastAsia="Times New Roman" w:hAnsi="Consolas" w:cs="Consolas"/>
+                <w:color w:val="000000" w:themeColor="text1"/>
+              </w:rPr>
+              <w:t>phi</w:t>
+            </w:r>
+            <w:r>
+              <w:rPr>
+                <w:rFonts w:ascii="Consolas" w:eastAsia="Times New Roman" w:hAnsi="Consolas" w:cs="Consolas"/>
+                <w:color w:val="000000" w:themeColor="text1"/>
+              </w:rPr>
+              <w:t xml:space="preserve">, </w:t>
+            </w:r>
+            <w:r>
+              <w:rPr>
+                <w:rFonts w:ascii="Consolas" w:eastAsia="Times New Roman" w:hAnsi="Consolas" w:cs="Consolas"/>
+                <w:color w:val="000000" w:themeColor="text1"/>
+              </w:rPr>
+              <w:t>r</w:t>
+            </w:r>
+            <w:r>
+              <w:rPr>
+                <w:rFonts w:ascii="Consolas" w:eastAsia="Times New Roman" w:hAnsi="Consolas" w:cs="Consolas"/>
+                <w:color w:val="000000" w:themeColor="text1"/>
+              </w:rPr>
+              <w:t xml:space="preserve"> </w:t>
+            </w:r>
+          </w:p>
+          <w:p>
+            <w:pPr>
+              <w:tabs>
+                <w:tab w:val="left" w:pos="1560"/>
+              </w:tabs>
+              <w:ind w:left="29"/>
+              <w:rPr>
+                <w:rFonts w:ascii="Consolas" w:eastAsia="Times New Roman" w:hAnsi="Consolas" w:cs="Consolas"/>
+                <w:color w:val="000000" w:themeColor="text1"/>
+              </w:rPr>
+            </w:pPr>
+            <w:r>
+              <w:rPr>
+                <w:rFonts w:ascii="Consolas" w:eastAsia="Times New Roman" w:hAnsi="Consolas" w:cs="Consolas"/>
+                <w:color w:val="000000" w:themeColor="text1"/>
+              </w:rPr>
+              <w:t>k</w:t>
+            </w:r>
+            <w:r>
+              <w:rPr>
+                <w:rFonts w:ascii="Consolas" w:eastAsia="Times New Roman" w:hAnsi="Consolas" w:cs="Consolas"/>
+                <w:color w:val="000000" w:themeColor="text1"/>
+              </w:rPr>
+              <w:t xml:space="preserve"> &lt;- </w:t>
+            </w:r>
+            <w:r>
+              <w:rPr>
+                <w:rFonts w:ascii="Consolas" w:eastAsia="Times New Roman" w:hAnsi="Consolas" w:cs="Consolas"/>
+                <w:color w:val="000000" w:themeColor="text1"/>
+              </w:rPr>
+              <w:t>2*phi*r</w:t>
+            </w:r>
+            <w:r>
+              <w:rPr>
+                <w:rFonts w:ascii="Consolas" w:eastAsia="Times New Roman" w:hAnsi="Consolas" w:cs="Consolas"/>
+                <w:color w:val="000000" w:themeColor="text1"/>
+              </w:rPr>
+              <w:t xml:space="preserve"> </w:t>
+            </w:r>
+          </w:p>
+          <w:p>
+            <w:pPr>
+              <w:tabs>
+                <w:tab w:val="left" w:pos="1560"/>
+              </w:tabs>
+              <w:ind w:left="29"/>
+              <w:rPr>
+                <w:rFonts w:ascii="Consolas" w:eastAsia="Times New Roman" w:hAnsi="Consolas" w:cs="Consolas"/>
+                <w:color w:val="000000" w:themeColor="text1"/>
+              </w:rPr>
+            </w:pPr>
+            <w:r>
+              <w:rPr>
+                <w:rFonts w:ascii="Consolas" w:eastAsia="Times New Roman" w:hAnsi="Consolas" w:cs="Consolas"/>
+                <w:b/>
+                <w:color w:val="FF0000"/>
+              </w:rPr>
+              <w:t>Tampilkan</w:t>
+            </w:r>
+            <w:r>
+              <w:rPr>
+                <w:rFonts w:ascii="Consolas" w:eastAsia="Times New Roman" w:hAnsi="Consolas" w:cs="Consolas"/>
+                <w:color w:val="FF0000"/>
+              </w:rPr>
+              <w:t xml:space="preserve"> </w:t>
+            </w:r>
+            <w:r>
+              <w:rPr>
+                <w:rFonts w:ascii="Consolas" w:eastAsia="Times New Roman" w:hAnsi="Consolas" w:cs="Consolas"/>
+                <w:color w:val="000000" w:themeColor="text1"/>
+              </w:rPr>
+              <w:t xml:space="preserve">nilai kecepatan: v </w:t>
+            </w:r>
+          </w:p>
+          <w:p>
+            <w:pPr>
+              <w:tabs>
+                <w:tab w:val="left" w:pos="1560"/>
+              </w:tabs>
+              <w:ind w:left="29"/>
+              <w:rPr>
+                <w:rFonts w:ascii="Consolas" w:eastAsia="Times New Roman" w:hAnsi="Consolas" w:cs="Consolas"/>
+                <w:color w:val="000000" w:themeColor="text1"/>
+              </w:rPr>
+            </w:pPr>
+            <w:r>
+              <w:rPr>
+                <w:rFonts w:ascii="Consolas" w:eastAsia="Times New Roman" w:hAnsi="Consolas" w:cs="Consolas"/>
+                <w:b/>
+                <w:color w:val="FF0000"/>
+              </w:rPr>
+              <w:t>Tampilkan</w:t>
+            </w:r>
+            <w:r>
+              <w:rPr>
+                <w:rFonts w:ascii="Consolas" w:eastAsia="Times New Roman" w:hAnsi="Consolas" w:cs="Consolas"/>
+                <w:color w:val="FF0000"/>
+              </w:rPr>
+              <w:t xml:space="preserve"> </w:t>
+            </w:r>
+            <w:r>
+              <w:rPr>
+                <w:rFonts w:ascii="Consolas" w:eastAsia="Times New Roman" w:hAnsi="Consolas" w:cs="Consolas"/>
+                <w:color w:val="000000" w:themeColor="text1"/>
+              </w:rPr>
+              <w:t xml:space="preserve">nilai percepatan: a </w:t>
+            </w:r>
+          </w:p>
+          <w:p>
+            <w:pPr>
+              <w:tabs>
+                <w:tab w:val="left" w:pos="1560"/>
+              </w:tabs>
+              <w:ind w:left="29"/>
+              <w:rPr>
+                <w:rFonts w:ascii="Consolas" w:eastAsia="Times New Roman" w:hAnsi="Consolas" w:cs="Consolas"/>
+                <w:b/>
+                <w:color w:val="000000" w:themeColor="text1"/>
+              </w:rPr>
+            </w:pPr>
+            <w:r>
+              <w:rPr>
+                <w:rFonts w:ascii="Consolas" w:eastAsia="Times New Roman" w:hAnsi="Consolas" w:cs="Consolas"/>
+                <w:b/>
+                <w:color w:val="FF0000"/>
+              </w:rPr>
+              <w:t>Selesai</w:t>
+            </w:r>
+          </w:p>
+        </w:tc>
+        <w:tc>
+          <w:tcPr>
+            <w:tcW w:w="4235" w:type="dxa"/>
+          </w:tcPr>
+          <w:p>
+            <w:pPr>
+              <w:tabs>
+                <w:tab w:val="left" w:pos="1560"/>
+              </w:tabs>
+              <w:ind w:left="29"/>
+              <w:rPr>
+                <w:rFonts w:ascii="Consolas" w:eastAsia="Times New Roman" w:hAnsi="Consolas" w:cs="Consolas"/>
+                <w:b/>
+                <w:color w:val="FF0000"/>
+              </w:rPr>
+            </w:pPr>
+            <w:r>
+              <w:rPr>
+                <w:rFonts w:ascii="Consolas" w:eastAsia="Times New Roman" w:hAnsi="Consolas" w:cs="Consolas"/>
+                <w:b/>
+                <w:color w:val="FF0000"/>
+              </w:rPr>
+              <w:t>start</w:t>
+            </w:r>
+          </w:p>
+          <w:p>
+            <w:pPr>
+              <w:tabs>
+                <w:tab w:val="left" w:pos="1560"/>
+              </w:tabs>
+              <w:ind w:left="29"/>
+              <w:rPr>
+                <w:rFonts w:ascii="Consolas" w:eastAsia="Times New Roman" w:hAnsi="Consolas" w:cs="Consolas"/>
+                <w:color w:val="000000" w:themeColor="text1"/>
+              </w:rPr>
+            </w:pPr>
+            <w:r>
+              <w:rPr>
+                <w:rFonts w:ascii="Consolas" w:eastAsia="Times New Roman" w:hAnsi="Consolas" w:cs="Consolas"/>
+                <w:b/>
+                <w:color w:val="FF0000"/>
+              </w:rPr>
+              <w:t>declare</w:t>
+            </w:r>
+            <w:r>
+              <w:rPr>
+                <w:rFonts w:ascii="Consolas" w:eastAsia="Times New Roman" w:hAnsi="Consolas" w:cs="Consolas"/>
+                <w:color w:val="FF0000"/>
+              </w:rPr>
+              <w:t xml:space="preserve"> </w:t>
+            </w:r>
+            <w:r>
+              <w:rPr>
+                <w:rFonts w:ascii="Consolas" w:eastAsia="Times New Roman" w:hAnsi="Consolas" w:cs="Consolas"/>
+                <w:color w:val="000000" w:themeColor="text1"/>
+              </w:rPr>
+              <w:t xml:space="preserve">variabel: v, a, s, t </w:t>
+            </w:r>
+          </w:p>
+          <w:p>
+            <w:pPr>
+              <w:tabs>
+                <w:tab w:val="left" w:pos="1560"/>
+              </w:tabs>
+              <w:ind w:left="29"/>
+              <w:rPr>
+                <w:rFonts w:ascii="Consolas" w:eastAsia="Times New Roman" w:hAnsi="Consolas" w:cs="Consolas"/>
+                <w:color w:val="000000" w:themeColor="text1"/>
+              </w:rPr>
+            </w:pPr>
+            <w:r>
+              <w:rPr>
+                <w:rFonts w:ascii="Consolas" w:eastAsia="Times New Roman" w:hAnsi="Consolas" w:cs="Consolas"/>
+                <w:b/>
+                <w:color w:val="FF0000"/>
+              </w:rPr>
+              <w:t>input</w:t>
+            </w:r>
+            <w:r>
+              <w:rPr>
+                <w:rFonts w:ascii="Consolas" w:eastAsia="Times New Roman" w:hAnsi="Consolas" w:cs="Consolas"/>
+                <w:color w:val="FF0000"/>
+              </w:rPr>
+              <w:t xml:space="preserve"> </w:t>
+            </w:r>
+            <w:r>
+              <w:rPr>
+                <w:rFonts w:ascii="Consolas" w:eastAsia="Times New Roman" w:hAnsi="Consolas" w:cs="Consolas"/>
+                <w:color w:val="000000" w:themeColor="text1"/>
+              </w:rPr>
+              <w:t xml:space="preserve">nilai: s, </w:t>
+            </w:r>
+            <w:r>
+              <w:rPr>
+                <w:rFonts w:ascii="Consolas" w:eastAsia="Times New Roman" w:hAnsi="Consolas" w:cs="Consolas"/>
+                <w:color w:val="000000" w:themeColor="text1"/>
+              </w:rPr>
+              <w:t>t</w:t>
+            </w:r>
+            <w:r>
+              <w:rPr>
+                <w:rFonts w:ascii="Consolas" w:eastAsia="Times New Roman" w:hAnsi="Consolas" w:cs="Consolas"/>
+                <w:color w:val="000000" w:themeColor="text1"/>
+              </w:rPr>
+              <w:t xml:space="preserve"> </w:t>
+            </w:r>
+          </w:p>
+          <w:p>
+            <w:pPr>
+              <w:tabs>
+                <w:tab w:val="left" w:pos="1560"/>
+              </w:tabs>
+              <w:ind w:left="29"/>
+              <w:rPr>
+                <w:rFonts w:ascii="Consolas" w:eastAsia="Times New Roman" w:hAnsi="Consolas" w:cs="Consolas"/>
+                <w:color w:val="000000" w:themeColor="text1"/>
+              </w:rPr>
+            </w:pPr>
+            <w:r>
+              <w:rPr>
+                <w:rFonts w:ascii="Consolas" w:eastAsia="Times New Roman" w:hAnsi="Consolas" w:cs="Consolas"/>
+                <w:color w:val="000000" w:themeColor="text1"/>
+              </w:rPr>
+              <w:t xml:space="preserve">v &lt;- s/t </w:t>
+            </w:r>
+          </w:p>
+          <w:p>
+            <w:pPr>
+              <w:tabs>
+                <w:tab w:val="left" w:pos="1560"/>
+              </w:tabs>
+              <w:ind w:left="29"/>
+              <w:rPr>
+                <w:rFonts w:ascii="Consolas" w:eastAsia="Times New Roman" w:hAnsi="Consolas" w:cs="Consolas"/>
+                <w:color w:val="000000" w:themeColor="text1"/>
+              </w:rPr>
+            </w:pPr>
+            <w:r>
+              <w:rPr>
+                <w:rFonts w:ascii="Consolas" w:eastAsia="Times New Roman" w:hAnsi="Consolas" w:cs="Consolas"/>
+                <w:color w:val="000000" w:themeColor="text1"/>
+              </w:rPr>
+              <w:t xml:space="preserve">a &lt;- v/t </w:t>
+            </w:r>
+          </w:p>
+          <w:p>
+            <w:pPr>
+              <w:tabs>
+                <w:tab w:val="left" w:pos="1560"/>
+              </w:tabs>
+              <w:ind w:left="29"/>
+              <w:rPr>
+                <w:rFonts w:ascii="Consolas" w:eastAsia="Times New Roman" w:hAnsi="Consolas" w:cs="Consolas"/>
+                <w:color w:val="000000" w:themeColor="text1"/>
+              </w:rPr>
+            </w:pPr>
+            <w:r>
+              <w:rPr>
+                <w:rFonts w:ascii="Consolas" w:eastAsia="Times New Roman" w:hAnsi="Consolas" w:cs="Consolas"/>
+                <w:b/>
+                <w:color w:val="FF0000"/>
+              </w:rPr>
+              <w:t>print</w:t>
+            </w:r>
+            <w:r>
+              <w:rPr>
+                <w:rFonts w:ascii="Consolas" w:eastAsia="Times New Roman" w:hAnsi="Consolas" w:cs="Consolas"/>
+                <w:color w:val="FF0000"/>
+              </w:rPr>
+              <w:t xml:space="preserve"> </w:t>
+            </w:r>
+            <w:r>
+              <w:rPr>
+                <w:rFonts w:ascii="Consolas" w:eastAsia="Times New Roman" w:hAnsi="Consolas" w:cs="Consolas"/>
+                <w:color w:val="000000" w:themeColor="text1"/>
+              </w:rPr>
+              <w:t xml:space="preserve">nilai kecepatan: v </w:t>
+            </w:r>
+          </w:p>
+          <w:p>
+            <w:pPr>
+              <w:tabs>
+                <w:tab w:val="left" w:pos="1560"/>
+              </w:tabs>
+              <w:ind w:left="29"/>
+              <w:rPr>
+                <w:rFonts w:ascii="Consolas" w:eastAsia="Times New Roman" w:hAnsi="Consolas" w:cs="Consolas"/>
+                <w:color w:val="000000" w:themeColor="text1"/>
+              </w:rPr>
+            </w:pPr>
+            <w:r>
+              <w:rPr>
+                <w:rFonts w:ascii="Consolas" w:eastAsia="Times New Roman" w:hAnsi="Consolas" w:cs="Consolas"/>
+                <w:b/>
+                <w:color w:val="FF0000"/>
+              </w:rPr>
+              <w:t>print</w:t>
+            </w:r>
+            <w:r>
+              <w:rPr>
+                <w:rFonts w:ascii="Consolas" w:eastAsia="Times New Roman" w:hAnsi="Consolas" w:cs="Consolas"/>
+                <w:color w:val="FF0000"/>
+              </w:rPr>
+              <w:t xml:space="preserve"> </w:t>
+            </w:r>
+            <w:r>
+              <w:rPr>
+                <w:rFonts w:ascii="Consolas" w:eastAsia="Times New Roman" w:hAnsi="Consolas" w:cs="Consolas"/>
+                <w:color w:val="000000" w:themeColor="text1"/>
+              </w:rPr>
+              <w:t xml:space="preserve">nilai percepatan: a </w:t>
+            </w:r>
+          </w:p>
+          <w:p>
+            <w:pPr>
+              <w:ind w:left="29"/>
+              <w:rPr>
+                <w:rFonts w:ascii="Consolas" w:eastAsia="Times New Roman" w:hAnsi="Consolas" w:cs="Consolas"/>
+                <w:b/>
+                <w:color w:val="FF0000"/>
+              </w:rPr>
+            </w:pPr>
+            <w:r>
+              <w:rPr>
+                <w:rFonts w:ascii="Consolas" w:eastAsia="Times New Roman" w:hAnsi="Consolas" w:cs="Consolas"/>
+                <w:b/>
+                <w:color w:val="FF0000"/>
+              </w:rPr>
+              <w:t>finish</w:t>
+            </w:r>
+          </w:p>
+          <w:p>
+            <w:pPr>
+              <w:ind w:left="29"/>
+              <w:rPr>
+                <w:rFonts w:ascii="Consolas" w:eastAsia="Times New Roman" w:hAnsi="Consolas" w:cs="Consolas"/>
+                <w:color w:val="000000" w:themeColor="text1"/>
+              </w:rPr>
+            </w:pPr>
+          </w:p>
+        </w:tc>
+        <w:tc>
+          <w:tcPr>
+            <w:tcW w:w="4453" w:type="dxa"/>
+          </w:tcPr>
+          <w:p>
+            <w:pPr>
+              <w:spacing w:line="276" w:lineRule="auto"/>
+              <w:ind w:left="29"/>
+              <w:rPr>
+                <w:rFonts w:ascii="Consolas" w:eastAsia="Times New Roman" w:hAnsi="Consolas" w:cs="Consolas"/>
+                <w:color w:val="000000" w:themeColor="text1"/>
+              </w:rPr>
+            </w:pPr>
+            <w:r>
+              <w:rPr>
+                <w:rFonts w:ascii="Consolas" w:eastAsia="Times New Roman" w:hAnsi="Consolas" w:cs="Consolas"/>
+                <w:color w:val="000000" w:themeColor="text1"/>
+              </w:rPr>
+              <w:t>&lt;?php</w:t>
+            </w:r>
+          </w:p>
+          <w:p>
+            <w:pPr>
+              <w:spacing w:line="276" w:lineRule="auto"/>
+              <w:ind w:left="29"/>
+              <w:rPr>
+                <w:rFonts w:ascii="Consolas" w:eastAsia="Times New Roman" w:hAnsi="Consolas" w:cs="Consolas"/>
+                <w:color w:val="000000" w:themeColor="text1"/>
+              </w:rPr>
+            </w:pPr>
+            <w:r>
+              <w:rPr>
+                <w:rFonts w:ascii="Consolas" w:eastAsia="Times New Roman" w:hAnsi="Consolas" w:cs="Consolas"/>
+                <w:color w:val="000000" w:themeColor="text1"/>
+              </w:rPr>
+              <w:t>$phi=100;</w:t>
+            </w:r>
+          </w:p>
+          <w:p>
+            <w:pPr>
+              <w:spacing w:line="276" w:lineRule="auto"/>
+              <w:ind w:left="29"/>
+              <w:rPr>
+                <w:rFonts w:ascii="Consolas" w:eastAsia="Times New Roman" w:hAnsi="Consolas" w:cs="Consolas"/>
+                <w:color w:val="000000" w:themeColor="text1"/>
+              </w:rPr>
+            </w:pPr>
+            <w:r>
+              <w:rPr>
+                <w:rFonts w:ascii="Consolas" w:eastAsia="Times New Roman" w:hAnsi="Consolas" w:cs="Consolas"/>
+                <w:color w:val="000000" w:themeColor="text1"/>
+              </w:rPr>
+              <w:t>$r=1,5;</w:t>
+            </w:r>
+          </w:p>
+          <w:p>
+            <w:pPr>
+              <w:spacing w:line="276" w:lineRule="auto"/>
+              <w:ind w:left="29"/>
+              <w:rPr>
+                <w:rFonts w:ascii="Consolas" w:eastAsia="Times New Roman" w:hAnsi="Consolas" w:cs="Consolas"/>
+                <w:b/>
+                <w:color w:val="FF0000"/>
+              </w:rPr>
+            </w:pPr>
+            <w:r>
+              <w:rPr>
+                <w:rFonts w:ascii="Consolas" w:eastAsia="Times New Roman" w:hAnsi="Consolas" w:cs="Consolas"/>
+                <w:b/>
+                <w:color w:val="FF0000"/>
+              </w:rPr>
+              <w:t>$</w:t>
+            </w:r>
+            <w:r>
+              <w:rPr>
+                <w:rFonts w:ascii="Consolas" w:eastAsia="Times New Roman" w:hAnsi="Consolas" w:cs="Consolas"/>
+                <w:b/>
+                <w:color w:val="FF0000"/>
+              </w:rPr>
+              <w:t>k</w:t>
+            </w:r>
+            <w:r>
+              <w:rPr>
+                <w:rFonts w:ascii="Consolas" w:eastAsia="Times New Roman" w:hAnsi="Consolas" w:cs="Consolas"/>
+                <w:b/>
+                <w:color w:val="FF0000"/>
+              </w:rPr>
+              <w:t>=</w:t>
+            </w:r>
+            <w:r>
+              <w:rPr>
+                <w:rFonts w:ascii="Consolas" w:eastAsia="Times New Roman" w:hAnsi="Consolas" w:cs="Consolas"/>
+                <w:b/>
+                <w:color w:val="FF0000"/>
+              </w:rPr>
+              <w:t>2*</w:t>
+            </w:r>
+            <w:r>
+              <w:rPr>
+                <w:rFonts w:ascii="Consolas" w:eastAsia="Times New Roman" w:hAnsi="Consolas" w:cs="Consolas"/>
+                <w:b/>
+                <w:color w:val="FF0000"/>
+              </w:rPr>
+              <w:t>$</w:t>
+            </w:r>
+            <w:r>
+              <w:rPr>
+                <w:rFonts w:ascii="Consolas" w:eastAsia="Times New Roman" w:hAnsi="Consolas" w:cs="Consolas"/>
+                <w:b/>
+                <w:color w:val="FF0000"/>
+              </w:rPr>
+              <w:t>phi*$r</w:t>
+            </w:r>
+            <w:r>
+              <w:rPr>
+                <w:rFonts w:ascii="Consolas" w:eastAsia="Times New Roman" w:hAnsi="Consolas" w:cs="Consolas"/>
+                <w:b/>
+                <w:color w:val="FF0000"/>
+              </w:rPr>
+              <w:t>;</w:t>
+            </w:r>
+          </w:p>
+          <w:p>
+            <w:pPr>
+              <w:spacing w:line="276" w:lineRule="auto"/>
+              <w:ind w:left="29"/>
+              <w:rPr>
+                <w:rFonts w:ascii="Consolas" w:eastAsia="Times New Roman" w:hAnsi="Consolas" w:cs="Consolas"/>
+                <w:color w:val="000000" w:themeColor="text1"/>
+              </w:rPr>
+            </w:pPr>
+            <w:r>
+              <w:rPr>
+                <w:rFonts w:ascii="Consolas" w:eastAsia="Times New Roman" w:hAnsi="Consolas" w:cs="Consolas"/>
+                <w:color w:val="000000" w:themeColor="text1"/>
+              </w:rPr>
+              <w:t>echo $k;</w:t>
+            </w:r>
+          </w:p>
+          <w:p>
+            <w:pPr>
+              <w:spacing w:line="276" w:lineRule="auto"/>
+              <w:ind w:left="29"/>
+              <w:rPr>
+                <w:rFonts w:ascii="Consolas" w:eastAsia="Times New Roman" w:hAnsi="Consolas" w:cs="Consolas"/>
+                <w:color w:val="000000" w:themeColor="text1"/>
+              </w:rPr>
+            </w:pPr>
+          </w:p>
+        </w:tc>
+      </w:tr>
+    </w:tbl>
     <w:p>
       <w:pPr>
         <w:spacing w:after="0" w:line="285" w:lineRule="atLeast"/>
@@ -1785,7 +2753,7 @@
         </w:rPr>
         <w:lastRenderedPageBreak/>
         <w:drawing>
-          <wp:inline distT="0" distB="0" distL="0" distR="0" wp14:anchorId="5004844B" wp14:editId="654C794B">
+          <wp:inline distT="0" distB="0" distL="0" distR="0" wp14:anchorId="6043D782" wp14:editId="25AF7C22">
             <wp:extent cx="7477125" cy="5486400"/>
             <wp:effectExtent l="0" t="0" r="9525" b="0"/>
             <wp:docPr id="9" name="Picture 9"/>
@@ -1800,7 +2768,7 @@
                     <pic:cNvPicPr/>
                   </pic:nvPicPr>
                   <pic:blipFill>
-                    <a:blip r:embed="rId7"/>
+                    <a:blip r:embed="rId9"/>
                     <a:stretch>
                       <a:fillRect/>
                     </a:stretch>
@@ -1846,8 +2814,8 @@
         </w:rPr>
         <w:lastRenderedPageBreak/>
         <w:drawing>
-          <wp:inline distT="0" distB="0" distL="0" distR="0" wp14:anchorId="09396D39" wp14:editId="576F24BD">
-            <wp:extent cx="3457575" cy="2000250"/>
+          <wp:inline distT="0" distB="0" distL="0" distR="0" wp14:anchorId="5839D906" wp14:editId="3E47AF9E">
+            <wp:extent cx="3724275" cy="2838450"/>
             <wp:effectExtent l="0" t="0" r="9525" b="0"/>
             <wp:docPr id="1" name="Picture 1"/>
             <wp:cNvGraphicFramePr>
@@ -1861,7 +2829,7 @@
                     <pic:cNvPicPr/>
                   </pic:nvPicPr>
                   <pic:blipFill>
-                    <a:blip r:embed="rId8"/>
+                    <a:blip r:embed="rId10"/>
                     <a:stretch>
                       <a:fillRect/>
                     </a:stretch>
@@ -1869,7 +2837,7 @@
                   <pic:spPr>
                     <a:xfrm>
                       <a:off x="0" y="0"/>
-                      <a:ext cx="3457575" cy="2000250"/>
+                      <a:ext cx="3724275" cy="2838450"/>
                     </a:xfrm>
                     <a:prstGeom prst="rect">
                       <a:avLst/>
@@ -2260,30 +3228,11 @@
         <w:jc w:val="both"/>
       </w:pPr>
       <w:r>
-        <w:object w:dxaOrig="9840" w:dyaOrig="7696">
-          <v:shapetype id="_x0000_t75" coordsize="21600,21600" o:spt="75" o:preferrelative="t" path="m@4@5l@4@11@9@11@9@5xe" filled="f" stroked="f">
-            <v:stroke joinstyle="miter"/>
-            <v:formulas>
-              <v:f eqn="if lineDrawn pixelLineWidth 0"/>
-              <v:f eqn="sum @0 1 0"/>
-              <v:f eqn="sum 0 0 @1"/>
-              <v:f eqn="prod @2 1 2"/>
-              <v:f eqn="prod @3 21600 pixelWidth"/>
-              <v:f eqn="prod @3 21600 pixelHeight"/>
-              <v:f eqn="sum @0 0 1"/>
-              <v:f eqn="prod @6 1 2"/>
-              <v:f eqn="prod @7 21600 pixelWidth"/>
-              <v:f eqn="sum @8 21600 0"/>
-              <v:f eqn="prod @7 21600 pixelHeight"/>
-              <v:f eqn="sum @10 21600 0"/>
-            </v:formulas>
-            <v:path o:extrusionok="f" gradientshapeok="t" o:connecttype="rect"/>
-            <o:lock v:ext="edit" aspectratio="t"/>
-          </v:shapetype>
-          <v:shape id="_x0000_i1025" type="#_x0000_t75" style="width:480pt;height:377.25pt" o:ole="">
-            <v:imagedata r:id="rId9" o:title=""/>
+        <w:object w:dxaOrig="9840" w:dyaOrig="7696" w14:anchorId="5F292493">
+          <v:shape id="_x0000_i1025" type="#_x0000_t75" style="width:480.8pt;height:377.6pt" o:ole="">
+            <v:imagedata r:id="rId11" o:title=""/>
           </v:shape>
-          <o:OLEObject Type="Embed" ProgID="Visio.Drawing.15" ShapeID="_x0000_i1025" DrawAspect="Content" ObjectID="_1784838101" r:id="rId10"/>
+          <o:OLEObject Type="Embed" ProgID="Visio.Drawing.15" ShapeID="_x0000_i1025" DrawAspect="Content" ObjectID="_1786172218" r:id="rId12"/>
         </w:object>
       </w:r>
     </w:p>
@@ -2310,7 +3259,7 @@
         </w:rPr>
         <w:lastRenderedPageBreak/>
         <w:drawing>
-          <wp:inline distT="0" distB="0" distL="0" distR="0" wp14:anchorId="184E8EE6" wp14:editId="18CCD650">
+          <wp:inline distT="0" distB="0" distL="0" distR="0" wp14:anchorId="486D15FC" wp14:editId="1BF144AF">
             <wp:extent cx="3868463" cy="4362450"/>
             <wp:effectExtent l="0" t="0" r="0" b="0"/>
             <wp:docPr id="3" name="Picture 3"/>
@@ -2327,7 +3276,7 @@
                     </pic:cNvPicPr>
                   </pic:nvPicPr>
                   <pic:blipFill>
-                    <a:blip r:embed="rId11">
+                    <a:blip r:embed="rId13">
                       <a:extLst>
                         <a:ext uri="{28A0092B-C50C-407E-A947-70E740481C1C}">
                           <a14:useLocalDpi xmlns:a14="http://schemas.microsoft.com/office/drawing/2010/main" val="0"/>
@@ -3918,7 +4867,7 @@
         </w:rPr>
         <w:lastRenderedPageBreak/>
         <w:drawing>
-          <wp:inline distT="0" distB="0" distL="0" distR="0" wp14:anchorId="6C39F5C8" wp14:editId="781E7D6C">
+          <wp:inline distT="0" distB="0" distL="0" distR="0" wp14:anchorId="11E4A2C7" wp14:editId="0B455E6C">
             <wp:extent cx="9304020" cy="6106795"/>
             <wp:effectExtent l="0" t="0" r="0" b="8255"/>
             <wp:docPr id="8" name="Picture 8"/>
@@ -3933,7 +4882,7 @@
                     <pic:cNvPicPr/>
                   </pic:nvPicPr>
                   <pic:blipFill>
-                    <a:blip r:embed="rId12"/>
+                    <a:blip r:embed="rId14"/>
                     <a:stretch>
                       <a:fillRect/>
                     </a:stretch>
@@ -3970,7 +4919,7 @@
         </w:rPr>
         <w:lastRenderedPageBreak/>
         <w:drawing>
-          <wp:inline distT="0" distB="0" distL="0" distR="0" wp14:anchorId="534FBFF9" wp14:editId="70FE1026">
+          <wp:inline distT="0" distB="0" distL="0" distR="0" wp14:anchorId="7F441C90" wp14:editId="7308BD84">
             <wp:extent cx="2600325" cy="1381125"/>
             <wp:effectExtent l="0" t="0" r="9525" b="9525"/>
             <wp:docPr id="7" name="Picture 7"/>
@@ -3985,7 +4934,7 @@
                     <pic:cNvPicPr/>
                   </pic:nvPicPr>
                   <pic:blipFill>
-                    <a:blip r:embed="rId13"/>
+                    <a:blip r:embed="rId15"/>
                     <a:stretch>
                       <a:fillRect/>
                     </a:stretch>
@@ -4505,7 +5454,7 @@
           <w:sz w:val="36"/>
         </w:rPr>
         <w:drawing>
-          <wp:inline distT="0" distB="0" distL="0" distR="0">
+          <wp:inline distT="0" distB="0" distL="0" distR="0" wp14:anchorId="315B5EE0" wp14:editId="19537CD6">
             <wp:extent cx="2428875" cy="3898132"/>
             <wp:effectExtent l="0" t="0" r="0" b="7620"/>
             <wp:docPr id="4" name="Picture 4"/>
@@ -4522,7 +5471,7 @@
                     </pic:cNvPicPr>
                   </pic:nvPicPr>
                   <pic:blipFill>
-                    <a:blip r:embed="rId14">
+                    <a:blip r:embed="rId16">
                       <a:extLst>
                         <a:ext uri="{28A0092B-C50C-407E-A947-70E740481C1C}">
                           <a14:useLocalDpi xmlns:a14="http://schemas.microsoft.com/office/drawing/2010/main" val="0"/>
@@ -5634,7 +6583,7 @@
         </w:rPr>
         <w:lastRenderedPageBreak/>
         <w:drawing>
-          <wp:inline distT="0" distB="0" distL="0" distR="0" wp14:anchorId="72119108" wp14:editId="6044B40E">
+          <wp:inline distT="0" distB="0" distL="0" distR="0" wp14:anchorId="32E8DFD4" wp14:editId="2ADFA9CC">
             <wp:extent cx="9286875" cy="4543425"/>
             <wp:effectExtent l="0" t="0" r="9525" b="9525"/>
             <wp:docPr id="10" name="Picture 10"/>
@@ -5649,7 +6598,7 @@
                     <pic:cNvPicPr/>
                   </pic:nvPicPr>
                   <pic:blipFill>
-                    <a:blip r:embed="rId15"/>
+                    <a:blip r:embed="rId17"/>
                     <a:stretch>
                       <a:fillRect/>
                     </a:stretch>
@@ -5686,7 +6635,7 @@
         </w:rPr>
         <w:lastRenderedPageBreak/>
         <w:drawing>
-          <wp:inline distT="0" distB="0" distL="0" distR="0" wp14:anchorId="0A3B3381" wp14:editId="0364B362">
+          <wp:inline distT="0" distB="0" distL="0" distR="0" wp14:anchorId="6181D285" wp14:editId="4C76293C">
             <wp:extent cx="3562350" cy="3105150"/>
             <wp:effectExtent l="0" t="0" r="0" b="0"/>
             <wp:docPr id="11" name="Picture 11"/>
@@ -5701,7 +6650,7 @@
                     <pic:cNvPicPr/>
                   </pic:nvPicPr>
                   <pic:blipFill>
-                    <a:blip r:embed="rId16"/>
+                    <a:blip r:embed="rId18"/>
                     <a:stretch>
                       <a:fillRect/>
                     </a:stretch>
@@ -5721,8 +6670,25 @@
           </wp:inline>
         </w:drawing>
       </w:r>
-      <w:bookmarkStart w:id="0" w:name="_GoBack"/>
-      <w:bookmarkEnd w:id="0"/>
+    </w:p>
+    <w:p>
+      <w:pPr>
+        <w:spacing w:after="0" w:line="240" w:lineRule="auto"/>
+        <w:ind w:left="426"/>
+        <w:jc w:val="center"/>
+        <w:rPr>
+          <w:rFonts w:ascii="Times New Roman" w:eastAsia="Times New Roman" w:hAnsi="Times New Roman" w:cs="Times New Roman"/>
+          <w:color w:val="000000" w:themeColor="text1"/>
+        </w:rPr>
+      </w:pPr>
+      <w:r>
+        <w:object w:dxaOrig="2761" w:dyaOrig="7441" w14:anchorId="6C18B25E">
+          <v:shape id="_x0000_i1026" type="#_x0000_t75" style="width:138pt;height:371.6pt" o:ole="">
+            <v:imagedata r:id="rId19" o:title=""/>
+          </v:shape>
+          <o:OLEObject Type="Embed" ProgID="Visio.Drawing.15" ShapeID="_x0000_i1026" DrawAspect="Content" ObjectID="_1786172219" r:id="rId20"/>
+        </w:object>
+      </w:r>
     </w:p>
     <w:p>
       <w:pPr>
@@ -5755,7 +6721,7 @@
         </w:rPr>
         <w:lastRenderedPageBreak/>
         <w:drawing>
-          <wp:inline distT="0" distB="0" distL="0" distR="0" wp14:anchorId="338C687E" wp14:editId="5C792DF2">
+          <wp:inline distT="0" distB="0" distL="0" distR="0" wp14:anchorId="0A7FBC9C" wp14:editId="617354E8">
             <wp:extent cx="9220200" cy="4486275"/>
             <wp:effectExtent l="0" t="0" r="0" b="9525"/>
             <wp:docPr id="5" name="Picture 5"/>
@@ -5770,7 +6736,7 @@
                     <pic:cNvPicPr/>
                   </pic:nvPicPr>
                   <pic:blipFill>
-                    <a:blip r:embed="rId17"/>
+                    <a:blip r:embed="rId21"/>
                     <a:stretch>
                       <a:fillRect/>
                     </a:stretch>
@@ -5818,7 +6784,7 @@
         </w:rPr>
         <w:lastRenderedPageBreak/>
         <w:drawing>
-          <wp:inline distT="0" distB="0" distL="0" distR="0" wp14:anchorId="46684E47" wp14:editId="21C7F08C">
+          <wp:inline distT="0" distB="0" distL="0" distR="0" wp14:anchorId="208D36E1" wp14:editId="647F0D1C">
             <wp:extent cx="9525000" cy="4733925"/>
             <wp:effectExtent l="0" t="0" r="0" b="9525"/>
             <wp:docPr id="6" name="Picture 6"/>
@@ -5833,7 +6799,7 @@
                     <pic:cNvPicPr/>
                   </pic:nvPicPr>
                   <pic:blipFill>
-                    <a:blip r:embed="rId18"/>
+                    <a:blip r:embed="rId22"/>
                     <a:stretch>
                       <a:fillRect/>
                     </a:stretch>
@@ -5865,8 +6831,8 @@
 </file>
 
 <file path=word/numbering.xml><?xml version="1.0" encoding="utf-8"?>
-<w:numbering xmlns:wpc="http://schemas.microsoft.com/office/word/2010/wordprocessingCanvas" xmlns:mc="http://schemas.openxmlformats.org/markup-compatibility/2006" xmlns:o="urn:schemas-microsoft-com:office:office" xmlns:r="http://schemas.openxmlformats.org/officeDocument/2006/relationships" xmlns:m="http://schemas.openxmlformats.org/officeDocument/2006/math" xmlns:v="urn:schemas-microsoft-com:vml" xmlns:wp14="http://schemas.microsoft.com/office/word/2010/wordprocessingDrawing" xmlns:wp="http://schemas.openxmlformats.org/drawingml/2006/wordprocessingDrawing" xmlns:w10="urn:schemas-microsoft-com:office:word" xmlns:w="http://schemas.openxmlformats.org/wordprocessingml/2006/main" xmlns:w14="http://schemas.microsoft.com/office/word/2010/wordml" xmlns:w15="http://schemas.microsoft.com/office/word/2012/wordml" xmlns:wpg="http://schemas.microsoft.com/office/word/2010/wordprocessingGroup" xmlns:wpi="http://schemas.microsoft.com/office/word/2010/wordprocessingInk" xmlns:wne="http://schemas.microsoft.com/office/word/2006/wordml" xmlns:wps="http://schemas.microsoft.com/office/word/2010/wordprocessingShape" mc:Ignorable="w14 w15 wp14">
-  <w:abstractNum w:abstractNumId="0">
+<w:numbering xmlns:wpc="http://schemas.microsoft.com/office/word/2010/wordprocessingCanvas" xmlns:cx="http://schemas.microsoft.com/office/drawing/2014/chartex" xmlns:cx1="http://schemas.microsoft.com/office/drawing/2015/9/8/chartex" xmlns:cx2="http://schemas.microsoft.com/office/drawing/2015/10/21/chartex" xmlns:cx3="http://schemas.microsoft.com/office/drawing/2016/5/9/chartex" xmlns:cx4="http://schemas.microsoft.com/office/drawing/2016/5/10/chartex" xmlns:cx5="http://schemas.microsoft.com/office/drawing/2016/5/11/chartex" xmlns:cx6="http://schemas.microsoft.com/office/drawing/2016/5/12/chartex" xmlns:cx7="http://schemas.microsoft.com/office/drawing/2016/5/13/chartex" xmlns:cx8="http://schemas.microsoft.com/office/drawing/2016/5/14/chartex" xmlns:mc="http://schemas.openxmlformats.org/markup-compatibility/2006" xmlns:aink="http://schemas.microsoft.com/office/drawing/2016/ink" xmlns:am3d="http://schemas.microsoft.com/office/drawing/2017/model3d" xmlns:o="urn:schemas-microsoft-com:office:office" xmlns:oel="http://schemas.microsoft.com/office/2019/extlst" xmlns:r="http://schemas.openxmlformats.org/officeDocument/2006/relationships" xmlns:m="http://schemas.openxmlformats.org/officeDocument/2006/math" xmlns:v="urn:schemas-microsoft-com:vml" xmlns:wp14="http://schemas.microsoft.com/office/word/2010/wordprocessingDrawing" xmlns:wp="http://schemas.openxmlformats.org/drawingml/2006/wordprocessingDrawing" xmlns:w10="urn:schemas-microsoft-com:office:word" xmlns:w="http://schemas.openxmlformats.org/wordprocessingml/2006/main" xmlns:w14="http://schemas.microsoft.com/office/word/2010/wordml" xmlns:w15="http://schemas.microsoft.com/office/word/2012/wordml" xmlns:w16cex="http://schemas.microsoft.com/office/word/2018/wordml/cex" xmlns:w16cid="http://schemas.microsoft.com/office/word/2016/wordml/cid" xmlns:w16="http://schemas.microsoft.com/office/word/2018/wordml" xmlns:w16du="http://schemas.microsoft.com/office/word/2023/wordml/word16du" xmlns:w16sdtdh="http://schemas.microsoft.com/office/word/2020/wordml/sdtdatahash" xmlns:w16se="http://schemas.microsoft.com/office/word/2015/wordml/symex" xmlns:wpg="http://schemas.microsoft.com/office/word/2010/wordprocessingGroup" xmlns:wpi="http://schemas.microsoft.com/office/word/2010/wordprocessingInk" xmlns:wne="http://schemas.microsoft.com/office/word/2006/wordml" xmlns:wps="http://schemas.microsoft.com/office/word/2010/wordprocessingShape" mc:Ignorable="w14 w15 w16se w16cid w16 w16cex w16sdtdh wp14">
+  <w:abstractNum w:abstractNumId="0" w15:restartNumberingAfterBreak="0">
     <w:nsid w:val="009A436B"/>
     <w:multiLevelType w:val="multilevel"/>
     <w:tmpl w:val="20663468"/>
@@ -6015,7 +6981,7 @@
       </w:rPr>
     </w:lvl>
   </w:abstractNum>
-  <w:abstractNum w:abstractNumId="1">
+  <w:abstractNum w:abstractNumId="1" w15:restartNumberingAfterBreak="0">
     <w:nsid w:val="016F35F6"/>
     <w:multiLevelType w:val="hybridMultilevel"/>
     <w:tmpl w:val="C39A9942"/>
@@ -6104,7 +7070,7 @@
       </w:pPr>
     </w:lvl>
   </w:abstractNum>
-  <w:abstractNum w:abstractNumId="2">
+  <w:abstractNum w:abstractNumId="2" w15:restartNumberingAfterBreak="0">
     <w:nsid w:val="02940EDC"/>
     <w:multiLevelType w:val="multilevel"/>
     <w:tmpl w:val="76E6C81A"/>
@@ -6253,7 +7219,7 @@
       </w:rPr>
     </w:lvl>
   </w:abstractNum>
-  <w:abstractNum w:abstractNumId="3">
+  <w:abstractNum w:abstractNumId="3" w15:restartNumberingAfterBreak="0">
     <w:nsid w:val="02D9747E"/>
     <w:multiLevelType w:val="multilevel"/>
     <w:tmpl w:val="BE2AED84"/>
@@ -6402,7 +7368,7 @@
       </w:rPr>
     </w:lvl>
   </w:abstractNum>
-  <w:abstractNum w:abstractNumId="4">
+  <w:abstractNum w:abstractNumId="4" w15:restartNumberingAfterBreak="0">
     <w:nsid w:val="03365B74"/>
     <w:multiLevelType w:val="multilevel"/>
     <w:tmpl w:val="E7A07272"/>
@@ -6519,7 +7485,7 @@
       </w:pPr>
     </w:lvl>
   </w:abstractNum>
-  <w:abstractNum w:abstractNumId="5">
+  <w:abstractNum w:abstractNumId="5" w15:restartNumberingAfterBreak="0">
     <w:nsid w:val="06EE7E85"/>
     <w:multiLevelType w:val="multilevel"/>
     <w:tmpl w:val="36F6F4DC"/>
@@ -6668,7 +7634,7 @@
       </w:rPr>
     </w:lvl>
   </w:abstractNum>
-  <w:abstractNum w:abstractNumId="6">
+  <w:abstractNum w:abstractNumId="6" w15:restartNumberingAfterBreak="0">
     <w:nsid w:val="0A824A61"/>
     <w:multiLevelType w:val="multilevel"/>
     <w:tmpl w:val="7C66D4CE"/>
@@ -6817,7 +7783,7 @@
       </w:rPr>
     </w:lvl>
   </w:abstractNum>
-  <w:abstractNum w:abstractNumId="7">
+  <w:abstractNum w:abstractNumId="7" w15:restartNumberingAfterBreak="0">
     <w:nsid w:val="0D3C672A"/>
     <w:multiLevelType w:val="multilevel"/>
     <w:tmpl w:val="1B88AA80"/>
@@ -6966,7 +7932,7 @@
       </w:rPr>
     </w:lvl>
   </w:abstractNum>
-  <w:abstractNum w:abstractNumId="8">
+  <w:abstractNum w:abstractNumId="8" w15:restartNumberingAfterBreak="0">
     <w:nsid w:val="0E451011"/>
     <w:multiLevelType w:val="hybridMultilevel"/>
     <w:tmpl w:val="3E98C918"/>
@@ -7106,7 +8072,7 @@
       </w:rPr>
     </w:lvl>
   </w:abstractNum>
-  <w:abstractNum w:abstractNumId="9">
+  <w:abstractNum w:abstractNumId="9" w15:restartNumberingAfterBreak="0">
     <w:nsid w:val="0EC13C01"/>
     <w:multiLevelType w:val="hybridMultilevel"/>
     <w:tmpl w:val="4E126572"/>
@@ -7230,7 +8196,7 @@
       </w:rPr>
     </w:lvl>
   </w:abstractNum>
-  <w:abstractNum w:abstractNumId="10">
+  <w:abstractNum w:abstractNumId="10" w15:restartNumberingAfterBreak="0">
     <w:nsid w:val="121B58A8"/>
     <w:multiLevelType w:val="multilevel"/>
     <w:tmpl w:val="C0029814"/>
@@ -7379,7 +8345,7 @@
       </w:rPr>
     </w:lvl>
   </w:abstractNum>
-  <w:abstractNum w:abstractNumId="11">
+  <w:abstractNum w:abstractNumId="11" w15:restartNumberingAfterBreak="0">
     <w:nsid w:val="133A4AAF"/>
     <w:multiLevelType w:val="hybridMultilevel"/>
     <w:tmpl w:val="6FBC0ECE"/>
@@ -7468,7 +8434,7 @@
       </w:pPr>
     </w:lvl>
   </w:abstractNum>
-  <w:abstractNum w:abstractNumId="12">
+  <w:abstractNum w:abstractNumId="12" w15:restartNumberingAfterBreak="0">
     <w:nsid w:val="18261621"/>
     <w:multiLevelType w:val="multilevel"/>
     <w:tmpl w:val="245055D8"/>
@@ -7617,7 +8583,7 @@
       </w:rPr>
     </w:lvl>
   </w:abstractNum>
-  <w:abstractNum w:abstractNumId="13">
+  <w:abstractNum w:abstractNumId="13" w15:restartNumberingAfterBreak="0">
     <w:nsid w:val="18CB54BD"/>
     <w:multiLevelType w:val="hybridMultilevel"/>
     <w:tmpl w:val="62B6695A"/>
@@ -7730,7 +8696,7 @@
       </w:rPr>
     </w:lvl>
   </w:abstractNum>
-  <w:abstractNum w:abstractNumId="14">
+  <w:abstractNum w:abstractNumId="14" w15:restartNumberingAfterBreak="0">
     <w:nsid w:val="1BB6558D"/>
     <w:multiLevelType w:val="hybridMultilevel"/>
     <w:tmpl w:val="91DC27A0"/>
@@ -7819,7 +8785,7 @@
       </w:pPr>
     </w:lvl>
   </w:abstractNum>
-  <w:abstractNum w:abstractNumId="15">
+  <w:abstractNum w:abstractNumId="15" w15:restartNumberingAfterBreak="0">
     <w:nsid w:val="1E63643C"/>
     <w:multiLevelType w:val="multilevel"/>
     <w:tmpl w:val="2D744484"/>
@@ -7968,7 +8934,7 @@
       </w:rPr>
     </w:lvl>
   </w:abstractNum>
-  <w:abstractNum w:abstractNumId="16">
+  <w:abstractNum w:abstractNumId="16" w15:restartNumberingAfterBreak="0">
     <w:nsid w:val="210F6E5A"/>
     <w:multiLevelType w:val="multilevel"/>
     <w:tmpl w:val="6E5E761A"/>
@@ -8081,7 +9047,7 @@
       </w:pPr>
     </w:lvl>
   </w:abstractNum>
-  <w:abstractNum w:abstractNumId="17">
+  <w:abstractNum w:abstractNumId="17" w15:restartNumberingAfterBreak="0">
     <w:nsid w:val="270E788D"/>
     <w:multiLevelType w:val="hybridMultilevel"/>
     <w:tmpl w:val="F9CEE6B4"/>
@@ -8221,7 +9187,7 @@
       </w:rPr>
     </w:lvl>
   </w:abstractNum>
-  <w:abstractNum w:abstractNumId="18">
+  <w:abstractNum w:abstractNumId="18" w15:restartNumberingAfterBreak="0">
     <w:nsid w:val="29F0195F"/>
     <w:multiLevelType w:val="multilevel"/>
     <w:tmpl w:val="F642F524"/>
@@ -8370,7 +9336,7 @@
       </w:rPr>
     </w:lvl>
   </w:abstractNum>
-  <w:abstractNum w:abstractNumId="19">
+  <w:abstractNum w:abstractNumId="19" w15:restartNumberingAfterBreak="0">
     <w:nsid w:val="2A8E4373"/>
     <w:multiLevelType w:val="multilevel"/>
     <w:tmpl w:val="A8AE9646"/>
@@ -8483,7 +9449,7 @@
       </w:pPr>
     </w:lvl>
   </w:abstractNum>
-  <w:abstractNum w:abstractNumId="20">
+  <w:abstractNum w:abstractNumId="20" w15:restartNumberingAfterBreak="0">
     <w:nsid w:val="2B841F2A"/>
     <w:multiLevelType w:val="hybridMultilevel"/>
     <w:tmpl w:val="C9FAF110"/>
@@ -8569,7 +9535,7 @@
       </w:pPr>
     </w:lvl>
   </w:abstractNum>
-  <w:abstractNum w:abstractNumId="21">
+  <w:abstractNum w:abstractNumId="21" w15:restartNumberingAfterBreak="0">
     <w:nsid w:val="30421218"/>
     <w:multiLevelType w:val="hybridMultilevel"/>
     <w:tmpl w:val="FE12A776"/>
@@ -8658,7 +9624,7 @@
       </w:pPr>
     </w:lvl>
   </w:abstractNum>
-  <w:abstractNum w:abstractNumId="22">
+  <w:abstractNum w:abstractNumId="22" w15:restartNumberingAfterBreak="0">
     <w:nsid w:val="313040EF"/>
     <w:multiLevelType w:val="multilevel"/>
     <w:tmpl w:val="E7A07272"/>
@@ -8775,7 +9741,7 @@
       </w:pPr>
     </w:lvl>
   </w:abstractNum>
-  <w:abstractNum w:abstractNumId="23">
+  <w:abstractNum w:abstractNumId="23" w15:restartNumberingAfterBreak="0">
     <w:nsid w:val="329E15B2"/>
     <w:multiLevelType w:val="multilevel"/>
     <w:tmpl w:val="FB1E3BC8"/>
@@ -8924,7 +9890,7 @@
       </w:rPr>
     </w:lvl>
   </w:abstractNum>
-  <w:abstractNum w:abstractNumId="24">
+  <w:abstractNum w:abstractNumId="24" w15:restartNumberingAfterBreak="0">
     <w:nsid w:val="36551317"/>
     <w:multiLevelType w:val="multilevel"/>
     <w:tmpl w:val="E7A07272"/>
@@ -9041,7 +10007,7 @@
       </w:pPr>
     </w:lvl>
   </w:abstractNum>
-  <w:abstractNum w:abstractNumId="25">
+  <w:abstractNum w:abstractNumId="25" w15:restartNumberingAfterBreak="0">
     <w:nsid w:val="3BD228E2"/>
     <w:multiLevelType w:val="multilevel"/>
     <w:tmpl w:val="22C66AF4"/>
@@ -9154,7 +10120,7 @@
       </w:pPr>
     </w:lvl>
   </w:abstractNum>
-  <w:abstractNum w:abstractNumId="26">
+  <w:abstractNum w:abstractNumId="26" w15:restartNumberingAfterBreak="0">
     <w:nsid w:val="3E626809"/>
     <w:multiLevelType w:val="hybridMultilevel"/>
     <w:tmpl w:val="C9FAF110"/>
@@ -9240,7 +10206,7 @@
       </w:pPr>
     </w:lvl>
   </w:abstractNum>
-  <w:abstractNum w:abstractNumId="27">
+  <w:abstractNum w:abstractNumId="27" w15:restartNumberingAfterBreak="0">
     <w:nsid w:val="426B3C88"/>
     <w:multiLevelType w:val="hybridMultilevel"/>
     <w:tmpl w:val="DEB43298"/>
@@ -9326,7 +10292,7 @@
       </w:pPr>
     </w:lvl>
   </w:abstractNum>
-  <w:abstractNum w:abstractNumId="28">
+  <w:abstractNum w:abstractNumId="28" w15:restartNumberingAfterBreak="0">
     <w:nsid w:val="426F5080"/>
     <w:multiLevelType w:val="multilevel"/>
     <w:tmpl w:val="EC7A84DA"/>
@@ -9475,7 +10441,7 @@
       </w:rPr>
     </w:lvl>
   </w:abstractNum>
-  <w:abstractNum w:abstractNumId="29">
+  <w:abstractNum w:abstractNumId="29" w15:restartNumberingAfterBreak="0">
     <w:nsid w:val="44C74167"/>
     <w:multiLevelType w:val="multilevel"/>
     <w:tmpl w:val="B0AC6328"/>
@@ -9624,7 +10590,7 @@
       </w:rPr>
     </w:lvl>
   </w:abstractNum>
-  <w:abstractNum w:abstractNumId="30">
+  <w:abstractNum w:abstractNumId="30" w15:restartNumberingAfterBreak="0">
     <w:nsid w:val="452615E0"/>
     <w:multiLevelType w:val="multilevel"/>
     <w:tmpl w:val="E7A07272"/>
@@ -9741,7 +10707,7 @@
       </w:pPr>
     </w:lvl>
   </w:abstractNum>
-  <w:abstractNum w:abstractNumId="31">
+  <w:abstractNum w:abstractNumId="31" w15:restartNumberingAfterBreak="0">
     <w:nsid w:val="465E41C6"/>
     <w:multiLevelType w:val="multilevel"/>
     <w:tmpl w:val="3BCA1856"/>
@@ -9858,7 +10824,7 @@
       </w:pPr>
     </w:lvl>
   </w:abstractNum>
-  <w:abstractNum w:abstractNumId="32">
+  <w:abstractNum w:abstractNumId="32" w15:restartNumberingAfterBreak="0">
     <w:nsid w:val="490162FD"/>
     <w:multiLevelType w:val="hybridMultilevel"/>
     <w:tmpl w:val="9586A446"/>
@@ -9971,7 +10937,7 @@
       </w:rPr>
     </w:lvl>
   </w:abstractNum>
-  <w:abstractNum w:abstractNumId="33">
+  <w:abstractNum w:abstractNumId="33" w15:restartNumberingAfterBreak="0">
     <w:nsid w:val="4FC57EBE"/>
     <w:multiLevelType w:val="multilevel"/>
     <w:tmpl w:val="1BFCD534"/>
@@ -10120,7 +11086,7 @@
       </w:rPr>
     </w:lvl>
   </w:abstractNum>
-  <w:abstractNum w:abstractNumId="34">
+  <w:abstractNum w:abstractNumId="34" w15:restartNumberingAfterBreak="0">
     <w:nsid w:val="5B34257F"/>
     <w:multiLevelType w:val="multilevel"/>
     <w:tmpl w:val="7014457E"/>
@@ -10269,7 +11235,7 @@
       </w:rPr>
     </w:lvl>
   </w:abstractNum>
-  <w:abstractNum w:abstractNumId="35">
+  <w:abstractNum w:abstractNumId="35" w15:restartNumberingAfterBreak="0">
     <w:nsid w:val="5C3824B0"/>
     <w:multiLevelType w:val="multilevel"/>
     <w:tmpl w:val="6C601C02"/>
@@ -10418,7 +11384,7 @@
       </w:rPr>
     </w:lvl>
   </w:abstractNum>
-  <w:abstractNum w:abstractNumId="36">
+  <w:abstractNum w:abstractNumId="36" w15:restartNumberingAfterBreak="0">
     <w:nsid w:val="6703316C"/>
     <w:multiLevelType w:val="multilevel"/>
     <w:tmpl w:val="4DCC0F72"/>
@@ -10567,7 +11533,7 @@
       </w:rPr>
     </w:lvl>
   </w:abstractNum>
-  <w:abstractNum w:abstractNumId="37">
+  <w:abstractNum w:abstractNumId="37" w15:restartNumberingAfterBreak="0">
     <w:nsid w:val="69327943"/>
     <w:multiLevelType w:val="hybridMultilevel"/>
     <w:tmpl w:val="C598E18C"/>
@@ -10653,7 +11619,7 @@
       </w:pPr>
     </w:lvl>
   </w:abstractNum>
-  <w:abstractNum w:abstractNumId="38">
+  <w:abstractNum w:abstractNumId="38" w15:restartNumberingAfterBreak="0">
     <w:nsid w:val="6B4D40C8"/>
     <w:multiLevelType w:val="multilevel"/>
     <w:tmpl w:val="F392EF70"/>
@@ -10802,7 +11768,7 @@
       </w:rPr>
     </w:lvl>
   </w:abstractNum>
-  <w:abstractNum w:abstractNumId="39">
+  <w:abstractNum w:abstractNumId="39" w15:restartNumberingAfterBreak="0">
     <w:nsid w:val="6DC445C2"/>
     <w:multiLevelType w:val="hybridMultilevel"/>
     <w:tmpl w:val="BF66537A"/>
@@ -10915,7 +11881,7 @@
       </w:rPr>
     </w:lvl>
   </w:abstractNum>
-  <w:abstractNum w:abstractNumId="40">
+  <w:abstractNum w:abstractNumId="40" w15:restartNumberingAfterBreak="0">
     <w:nsid w:val="6EE87B34"/>
     <w:multiLevelType w:val="hybridMultilevel"/>
     <w:tmpl w:val="9FA0352C"/>
@@ -11028,7 +11994,7 @@
       </w:rPr>
     </w:lvl>
   </w:abstractNum>
-  <w:abstractNum w:abstractNumId="41">
+  <w:abstractNum w:abstractNumId="41" w15:restartNumberingAfterBreak="0">
     <w:nsid w:val="6FC77235"/>
     <w:multiLevelType w:val="hybridMultilevel"/>
     <w:tmpl w:val="56DE00A0"/>
@@ -11146,7 +12112,7 @@
       </w:rPr>
     </w:lvl>
   </w:abstractNum>
-  <w:abstractNum w:abstractNumId="42">
+  <w:abstractNum w:abstractNumId="42" w15:restartNumberingAfterBreak="0">
     <w:nsid w:val="73404055"/>
     <w:multiLevelType w:val="multilevel"/>
     <w:tmpl w:val="9D486B4E"/>
@@ -11295,7 +12261,7 @@
       </w:rPr>
     </w:lvl>
   </w:abstractNum>
-  <w:abstractNum w:abstractNumId="43">
+  <w:abstractNum w:abstractNumId="43" w15:restartNumberingAfterBreak="0">
     <w:nsid w:val="73461E0F"/>
     <w:multiLevelType w:val="multilevel"/>
     <w:tmpl w:val="E7A07272"/>
@@ -11412,7 +12378,7 @@
       </w:pPr>
     </w:lvl>
   </w:abstractNum>
-  <w:abstractNum w:abstractNumId="44">
+  <w:abstractNum w:abstractNumId="44" w15:restartNumberingAfterBreak="0">
     <w:nsid w:val="77861722"/>
     <w:multiLevelType w:val="multilevel"/>
     <w:tmpl w:val="6C267596"/>
@@ -11561,7 +12527,7 @@
       </w:rPr>
     </w:lvl>
   </w:abstractNum>
-  <w:abstractNum w:abstractNumId="45">
+  <w:abstractNum w:abstractNumId="45" w15:restartNumberingAfterBreak="0">
     <w:nsid w:val="77EF5F34"/>
     <w:multiLevelType w:val="multilevel"/>
     <w:tmpl w:val="214231EA"/>
@@ -11710,7 +12676,7 @@
       </w:rPr>
     </w:lvl>
   </w:abstractNum>
-  <w:abstractNum w:abstractNumId="46">
+  <w:abstractNum w:abstractNumId="46" w15:restartNumberingAfterBreak="0">
     <w:nsid w:val="7A6006DD"/>
     <w:multiLevelType w:val="multilevel"/>
     <w:tmpl w:val="093E00DC"/>
@@ -11859,7 +12825,7 @@
       </w:rPr>
     </w:lvl>
   </w:abstractNum>
-  <w:abstractNum w:abstractNumId="47">
+  <w:abstractNum w:abstractNumId="47" w15:restartNumberingAfterBreak="0">
     <w:nsid w:val="7BBB7814"/>
     <w:multiLevelType w:val="multilevel"/>
     <w:tmpl w:val="E082948C"/>
@@ -12008,158 +12974,158 @@
       </w:rPr>
     </w:lvl>
   </w:abstractNum>
-  <w:num w:numId="1">
+  <w:num w:numId="1" w16cid:durableId="1144811989">
     <w:abstractNumId w:val="17"/>
   </w:num>
-  <w:num w:numId="2">
+  <w:num w:numId="2" w16cid:durableId="2124617491">
     <w:abstractNumId w:val="8"/>
   </w:num>
-  <w:num w:numId="3">
+  <w:num w:numId="3" w16cid:durableId="852115305">
     <w:abstractNumId w:val="9"/>
   </w:num>
-  <w:num w:numId="4">
+  <w:num w:numId="4" w16cid:durableId="1391033091">
     <w:abstractNumId w:val="41"/>
   </w:num>
-  <w:num w:numId="5">
+  <w:num w:numId="5" w16cid:durableId="1623532239">
     <w:abstractNumId w:val="0"/>
   </w:num>
-  <w:num w:numId="6">
+  <w:num w:numId="6" w16cid:durableId="1153721375">
     <w:abstractNumId w:val="47"/>
     <w:lvlOverride w:ilvl="0">
       <w:startOverride w:val="3"/>
     </w:lvlOverride>
   </w:num>
-  <w:num w:numId="7">
+  <w:num w:numId="7" w16cid:durableId="1618901488">
     <w:abstractNumId w:val="6"/>
   </w:num>
-  <w:num w:numId="8">
+  <w:num w:numId="8" w16cid:durableId="351106879">
     <w:abstractNumId w:val="38"/>
   </w:num>
-  <w:num w:numId="9">
+  <w:num w:numId="9" w16cid:durableId="1445491958">
     <w:abstractNumId w:val="36"/>
   </w:num>
-  <w:num w:numId="10">
+  <w:num w:numId="10" w16cid:durableId="2012902367">
     <w:abstractNumId w:val="42"/>
   </w:num>
-  <w:num w:numId="11">
+  <w:num w:numId="11" w16cid:durableId="1465464351">
     <w:abstractNumId w:val="46"/>
   </w:num>
-  <w:num w:numId="12">
+  <w:num w:numId="12" w16cid:durableId="1046030572">
     <w:abstractNumId w:val="18"/>
   </w:num>
-  <w:num w:numId="13">
+  <w:num w:numId="13" w16cid:durableId="1442994498">
     <w:abstractNumId w:val="3"/>
   </w:num>
-  <w:num w:numId="14">
+  <w:num w:numId="14" w16cid:durableId="408187541">
     <w:abstractNumId w:val="23"/>
   </w:num>
-  <w:num w:numId="15">
+  <w:num w:numId="15" w16cid:durableId="102311886">
     <w:abstractNumId w:val="25"/>
   </w:num>
-  <w:num w:numId="16">
+  <w:num w:numId="16" w16cid:durableId="1099984951">
     <w:abstractNumId w:val="19"/>
   </w:num>
-  <w:num w:numId="17">
+  <w:num w:numId="17" w16cid:durableId="700397965">
     <w:abstractNumId w:val="5"/>
   </w:num>
-  <w:num w:numId="18">
+  <w:num w:numId="18" w16cid:durableId="1981612901">
     <w:abstractNumId w:val="7"/>
   </w:num>
-  <w:num w:numId="19">
+  <w:num w:numId="19" w16cid:durableId="1870676680">
     <w:abstractNumId w:val="28"/>
   </w:num>
-  <w:num w:numId="20">
+  <w:num w:numId="20" w16cid:durableId="312950887">
     <w:abstractNumId w:val="34"/>
   </w:num>
-  <w:num w:numId="21">
+  <w:num w:numId="21" w16cid:durableId="1093433291">
     <w:abstractNumId w:val="39"/>
   </w:num>
-  <w:num w:numId="22">
+  <w:num w:numId="22" w16cid:durableId="1480416274">
     <w:abstractNumId w:val="13"/>
   </w:num>
-  <w:num w:numId="23">
+  <w:num w:numId="23" w16cid:durableId="51006245">
     <w:abstractNumId w:val="16"/>
   </w:num>
-  <w:num w:numId="24">
+  <w:num w:numId="24" w16cid:durableId="205260016">
     <w:abstractNumId w:val="12"/>
   </w:num>
-  <w:num w:numId="25">
+  <w:num w:numId="25" w16cid:durableId="703873496">
     <w:abstractNumId w:val="2"/>
   </w:num>
-  <w:num w:numId="26">
+  <w:num w:numId="26" w16cid:durableId="312875385">
     <w:abstractNumId w:val="10"/>
   </w:num>
-  <w:num w:numId="27">
+  <w:num w:numId="27" w16cid:durableId="404885107">
     <w:abstractNumId w:val="15"/>
   </w:num>
-  <w:num w:numId="28">
+  <w:num w:numId="28" w16cid:durableId="1262879147">
     <w:abstractNumId w:val="33"/>
   </w:num>
-  <w:num w:numId="29">
+  <w:num w:numId="29" w16cid:durableId="1492483746">
     <w:abstractNumId w:val="35"/>
   </w:num>
-  <w:num w:numId="30">
+  <w:num w:numId="30" w16cid:durableId="1016731746">
     <w:abstractNumId w:val="44"/>
   </w:num>
-  <w:num w:numId="31">
+  <w:num w:numId="31" w16cid:durableId="1447701743">
     <w:abstractNumId w:val="45"/>
   </w:num>
-  <w:num w:numId="32">
+  <w:num w:numId="32" w16cid:durableId="1427144277">
     <w:abstractNumId w:val="29"/>
   </w:num>
-  <w:num w:numId="33">
+  <w:num w:numId="33" w16cid:durableId="1857502133">
     <w:abstractNumId w:val="11"/>
   </w:num>
-  <w:num w:numId="34">
+  <w:num w:numId="34" w16cid:durableId="1215122769">
     <w:abstractNumId w:val="40"/>
   </w:num>
-  <w:num w:numId="35">
+  <w:num w:numId="35" w16cid:durableId="2084988178">
     <w:abstractNumId w:val="20"/>
   </w:num>
-  <w:num w:numId="36">
+  <w:num w:numId="36" w16cid:durableId="1763720484">
     <w:abstractNumId w:val="26"/>
   </w:num>
-  <w:num w:numId="37">
+  <w:num w:numId="37" w16cid:durableId="846136648">
     <w:abstractNumId w:val="21"/>
   </w:num>
-  <w:num w:numId="38">
+  <w:num w:numId="38" w16cid:durableId="1425031290">
     <w:abstractNumId w:val="1"/>
   </w:num>
-  <w:num w:numId="39">
+  <w:num w:numId="39" w16cid:durableId="975836620">
     <w:abstractNumId w:val="14"/>
   </w:num>
-  <w:num w:numId="40">
+  <w:num w:numId="40" w16cid:durableId="73204998">
     <w:abstractNumId w:val="37"/>
   </w:num>
-  <w:num w:numId="41">
+  <w:num w:numId="41" w16cid:durableId="378554824">
     <w:abstractNumId w:val="32"/>
   </w:num>
-  <w:num w:numId="42">
+  <w:num w:numId="42" w16cid:durableId="1795443173">
     <w:abstractNumId w:val="31"/>
   </w:num>
-  <w:num w:numId="43">
+  <w:num w:numId="43" w16cid:durableId="2106265168">
     <w:abstractNumId w:val="30"/>
   </w:num>
-  <w:num w:numId="44">
+  <w:num w:numId="44" w16cid:durableId="47001987">
     <w:abstractNumId w:val="4"/>
   </w:num>
-  <w:num w:numId="45">
+  <w:num w:numId="45" w16cid:durableId="2068726006">
     <w:abstractNumId w:val="24"/>
   </w:num>
-  <w:num w:numId="46">
+  <w:num w:numId="46" w16cid:durableId="1218737788">
     <w:abstractNumId w:val="43"/>
   </w:num>
-  <w:num w:numId="47">
+  <w:num w:numId="47" w16cid:durableId="307323598">
     <w:abstractNumId w:val="22"/>
   </w:num>
-  <w:num w:numId="48">
+  <w:num w:numId="48" w16cid:durableId="1866863479">
     <w:abstractNumId w:val="27"/>
   </w:num>
 </w:numbering>
 </file>
 
 <file path=word/styles.xml><?xml version="1.0" encoding="utf-8"?>
-<w:styles xmlns:mc="http://schemas.openxmlformats.org/markup-compatibility/2006" xmlns:r="http://schemas.openxmlformats.org/officeDocument/2006/relationships" xmlns:w="http://schemas.openxmlformats.org/wordprocessingml/2006/main" xmlns:w14="http://schemas.microsoft.com/office/word/2010/wordml" xmlns:w15="http://schemas.microsoft.com/office/word/2012/wordml" mc:Ignorable="w14 w15">
+<w:styles xmlns:mc="http://schemas.openxmlformats.org/markup-compatibility/2006" xmlns:r="http://schemas.openxmlformats.org/officeDocument/2006/relationships" xmlns:w="http://schemas.openxmlformats.org/wordprocessingml/2006/main" xmlns:w14="http://schemas.microsoft.com/office/word/2010/wordml" xmlns:w15="http://schemas.microsoft.com/office/word/2012/wordml" xmlns:w16cex="http://schemas.microsoft.com/office/word/2018/wordml/cex" xmlns:w16cid="http://schemas.microsoft.com/office/word/2016/wordml/cid" xmlns:w16="http://schemas.microsoft.com/office/word/2018/wordml" xmlns:w16sdtdh="http://schemas.microsoft.com/office/word/2020/wordml/sdtdatahash" xmlns:w16se="http://schemas.microsoft.com/office/word/2015/wordml/symex" mc:Ignorable="w14 w15 w16se w16cid w16 w16cex w16sdtdh">
   <w:docDefaults>
     <w:rPrDefault>
       <w:rPr>
@@ -12175,7 +13141,7 @@
       </w:pPr>
     </w:pPrDefault>
   </w:docDefaults>
-  <w:latentStyles w:defLockedState="0" w:defUIPriority="99" w:defSemiHidden="0" w:defUnhideWhenUsed="0" w:defQFormat="0" w:count="371">
+  <w:latentStyles w:defLockedState="0" w:defUIPriority="99" w:defSemiHidden="0" w:defUnhideWhenUsed="0" w:defQFormat="0" w:count="376">
     <w:lsdException w:name="Normal" w:uiPriority="0" w:qFormat="1"/>
     <w:lsdException w:name="heading 1" w:uiPriority="9" w:qFormat="1"/>
     <w:lsdException w:name="heading 2" w:semiHidden="1" w:uiPriority="9" w:unhideWhenUsed="1" w:qFormat="1"/>
@@ -12281,7 +13247,6 @@
     <w:lsdException w:name="HTML Sample" w:semiHidden="1" w:unhideWhenUsed="1"/>
     <w:lsdException w:name="HTML Typewriter" w:semiHidden="1" w:unhideWhenUsed="1"/>
     <w:lsdException w:name="HTML Variable" w:semiHidden="1" w:unhideWhenUsed="1"/>
-    <w:lsdException w:name="Normal Table" w:semiHidden="1" w:unhideWhenUsed="1"/>
     <w:lsdException w:name="annotation subject" w:semiHidden="1" w:unhideWhenUsed="1"/>
     <w:lsdException w:name="No List" w:semiHidden="1" w:unhideWhenUsed="1"/>
     <w:lsdException w:name="Outline List 1" w:semiHidden="1" w:unhideWhenUsed="1"/>
@@ -12324,11 +13289,8 @@
     <w:lsdException w:name="Table Contemporary" w:semiHidden="1" w:unhideWhenUsed="1"/>
     <w:lsdException w:name="Table Elegant" w:semiHidden="1" w:unhideWhenUsed="1"/>
     <w:lsdException w:name="Table Professional" w:semiHidden="1" w:unhideWhenUsed="1"/>
-    <w:lsdException w:name="Table Subtle 1" w:semiHidden="1" w:unhideWhenUsed="1"/>
     <w:lsdException w:name="Table Subtle 2" w:semiHidden="1" w:unhideWhenUsed="1"/>
     <w:lsdException w:name="Table Web 1" w:semiHidden="1" w:unhideWhenUsed="1"/>
-    <w:lsdException w:name="Table Web 2" w:semiHidden="1" w:unhideWhenUsed="1"/>
-    <w:lsdException w:name="Table Web 3" w:semiHidden="1" w:unhideWhenUsed="1"/>
     <w:lsdException w:name="Balloon Text" w:semiHidden="1" w:unhideWhenUsed="1"/>
     <w:lsdException w:name="Table Grid" w:uiPriority="59"/>
     <w:lsdException w:name="Table Theme" w:semiHidden="1" w:unhideWhenUsed="1"/>
@@ -12547,6 +13509,11 @@
     <w:lsdException w:name="List Table 5 Dark Accent 6" w:uiPriority="50"/>
     <w:lsdException w:name="List Table 6 Colorful Accent 6" w:uiPriority="51"/>
     <w:lsdException w:name="List Table 7 Colorful Accent 6" w:uiPriority="52"/>
+    <w:lsdException w:name="Mention" w:semiHidden="1" w:unhideWhenUsed="1"/>
+    <w:lsdException w:name="Smart Hyperlink" w:semiHidden="1" w:unhideWhenUsed="1"/>
+    <w:lsdException w:name="Hashtag" w:semiHidden="1" w:unhideWhenUsed="1"/>
+    <w:lsdException w:name="Unresolved Mention" w:semiHidden="1" w:unhideWhenUsed="1"/>
+    <w:lsdException w:name="Smart Link" w:semiHidden="1" w:unhideWhenUsed="1"/>
   </w:latentStyles>
   <w:style w:type="paragraph" w:default="1" w:styleId="Normal">
     <w:name w:val="Normal"/>
@@ -12655,7 +13622,6 @@
       <w:spacing w:after="0" w:line="240" w:lineRule="auto"/>
     </w:pPr>
     <w:tblPr>
-      <w:tblInd w:w="0" w:type="dxa"/>
       <w:tblBorders>
         <w:top w:val="single" w:sz="4" w:space="0" w:color="auto"/>
         <w:left w:val="single" w:sz="4" w:space="0" w:color="auto"/>
@@ -12664,12 +13630,6 @@
         <w:insideH w:val="single" w:sz="4" w:space="0" w:color="auto"/>
         <w:insideV w:val="single" w:sz="4" w:space="0" w:color="auto"/>
       </w:tblBorders>
-      <w:tblCellMar>
-        <w:top w:w="0" w:type="dxa"/>
-        <w:left w:w="108" w:type="dxa"/>
-        <w:bottom w:w="0" w:type="dxa"/>
-        <w:right w:w="108" w:type="dxa"/>
-      </w:tblCellMar>
     </w:tblPr>
   </w:style>
   <w:style w:type="character" w:customStyle="1" w:styleId="Heading1Char">

</xml_diff>